<commit_message>
Added Coverdale Ps 51-55
</commit_message>
<xml_diff>
--- a/Psalms/051.docx
+++ b/Psalms/051.docx
@@ -1,6 +1,6 @@
 
 <file path=word/document.xml><?xml version="1.0" encoding="utf-8"?>
-<w:document xmlns:wpc="http://schemas.microsoft.com/office/word/2010/wordprocessingCanvas" xmlns:mc="http://schemas.openxmlformats.org/markup-compatibility/2006" xmlns:o="urn:schemas-microsoft-com:office:office" xmlns:r="http://schemas.openxmlformats.org/officeDocument/2006/relationships" xmlns:m="http://schemas.openxmlformats.org/officeDocument/2006/math" xmlns:v="urn:schemas-microsoft-com:vml" xmlns:wp14="http://schemas.microsoft.com/office/word/2010/wordprocessingDrawing" xmlns:wp="http://schemas.openxmlformats.org/drawingml/2006/wordprocessingDrawing" xmlns:w10="urn:schemas-microsoft-com:office:word" xmlns:w="http://schemas.openxmlformats.org/wordprocessingml/2006/main" xmlns:w14="http://schemas.microsoft.com/office/word/2010/wordml" xmlns:wpg="http://schemas.microsoft.com/office/word/2010/wordprocessingGroup" xmlns:wpi="http://schemas.microsoft.com/office/word/2010/wordprocessingInk" xmlns:wne="http://schemas.microsoft.com/office/word/2006/wordml" xmlns:wps="http://schemas.microsoft.com/office/word/2010/wordprocessingShape" mc:Ignorable="w14 wp14">
+<w:document xmlns:wpc="http://schemas.microsoft.com/office/word/2010/wordprocessingCanvas" xmlns:cx="http://schemas.microsoft.com/office/drawing/2014/chartex" xmlns:cx1="http://schemas.microsoft.com/office/drawing/2015/9/8/chartex" xmlns:cx2="http://schemas.microsoft.com/office/drawing/2015/10/21/chartex" xmlns:cx3="http://schemas.microsoft.com/office/drawing/2016/5/9/chartex" xmlns:cx4="http://schemas.microsoft.com/office/drawing/2016/5/10/chartex" xmlns:cx5="http://schemas.microsoft.com/office/drawing/2016/5/11/chartex" xmlns:cx6="http://schemas.microsoft.com/office/drawing/2016/5/12/chartex" xmlns:cx7="http://schemas.microsoft.com/office/drawing/2016/5/13/chartex" xmlns:cx8="http://schemas.microsoft.com/office/drawing/2016/5/14/chartex" xmlns:mc="http://schemas.openxmlformats.org/markup-compatibility/2006" xmlns:aink="http://schemas.microsoft.com/office/drawing/2016/ink" xmlns:am3d="http://schemas.microsoft.com/office/drawing/2017/model3d" xmlns:o="urn:schemas-microsoft-com:office:office" xmlns:r="http://schemas.openxmlformats.org/officeDocument/2006/relationships" xmlns:m="http://schemas.openxmlformats.org/officeDocument/2006/math" xmlns:v="urn:schemas-microsoft-com:vml" xmlns:wp14="http://schemas.microsoft.com/office/word/2010/wordprocessingDrawing" xmlns:wp="http://schemas.openxmlformats.org/drawingml/2006/wordprocessingDrawing" xmlns:w10="urn:schemas-microsoft-com:office:word" xmlns:w="http://schemas.openxmlformats.org/wordprocessingml/2006/main" xmlns:w14="http://schemas.microsoft.com/office/word/2010/wordml" xmlns:w15="http://schemas.microsoft.com/office/word/2012/wordml" xmlns:w16cid="http://schemas.microsoft.com/office/word/2016/wordml/cid" xmlns:w16se="http://schemas.microsoft.com/office/word/2015/wordml/symex" xmlns:wpg="http://schemas.microsoft.com/office/word/2010/wordprocessingGroup" xmlns:wpi="http://schemas.microsoft.com/office/word/2010/wordprocessingInk" xmlns:wne="http://schemas.microsoft.com/office/word/2006/wordml" xmlns:wps="http://schemas.microsoft.com/office/word/2010/wordprocessingShape" mc:Ignorable="w14 w15 w16se w16cid wp14">
   <w:body>
     <w:p>
       <w:pPr>
@@ -72,7 +72,7 @@
           </w:tcPr>
           <w:p>
             <w:r>
-              <w:t>AI</w:t>
+              <w:t>Coverdale</w:t>
             </w:r>
           </w:p>
         </w:tc>
@@ -137,15 +137,7 @@
               <w:pStyle w:val="Rubric"/>
             </w:pPr>
             <w:r>
-              <w:t xml:space="preserve">1 (Of Contemplation. By David; when </w:t>
-            </w:r>
-            <w:proofErr w:type="spellStart"/>
-            <w:r>
-              <w:t>Doeg</w:t>
-            </w:r>
-            <w:proofErr w:type="spellEnd"/>
-            <w:r>
-              <w:t xml:space="preserve"> the Edomite came and</w:t>
+              <w:t>1 (Of Contemplation. By David; when Doeg the Edomite came and</w:t>
             </w:r>
           </w:p>
           <w:p>
@@ -171,15 +163,7 @@
               <w:pStyle w:val="Rubric"/>
             </w:pPr>
             <w:r>
-              <w:t xml:space="preserve">1 (Of Contemplation. By David; when </w:t>
-            </w:r>
-            <w:proofErr w:type="spellStart"/>
-            <w:r>
-              <w:t>Doeg</w:t>
-            </w:r>
-            <w:proofErr w:type="spellEnd"/>
-            <w:r>
-              <w:t xml:space="preserve"> the Edomite came and</w:t>
+              <w:t>1 (Of Contemplation. By David; when Doeg the Edomite came and</w:t>
             </w:r>
           </w:p>
           <w:p>
@@ -220,11 +204,9 @@
             <w:tcW w:w="615" w:type="pct"/>
           </w:tcPr>
           <w:p>
-            <w:proofErr w:type="gramStart"/>
             <w:r>
               <w:t>Skipping for now.</w:t>
             </w:r>
-            <w:proofErr w:type="gramEnd"/>
           </w:p>
         </w:tc>
         <w:tc>
@@ -233,15 +215,7 @@
           </w:tcPr>
           <w:p>
             <w:r>
-              <w:t xml:space="preserve">Unto the end, a Psalm of David, for instruction, when </w:t>
-            </w:r>
-            <w:proofErr w:type="spellStart"/>
-            <w:r>
-              <w:t>Doeg</w:t>
-            </w:r>
-            <w:proofErr w:type="spellEnd"/>
-            <w:r>
-              <w:t xml:space="preserve"> the Edomite came and told Saul, and said unto him, David is come to the house of Abimelech.</w:t>
+              <w:t>Unto the end, a Psalm of David, for instruction, when Doeg the Edomite came and told Saul, and said unto him, David is come to the house of Abimelech.</w:t>
             </w:r>
           </w:p>
         </w:tc>
@@ -253,69 +227,8 @@
             <w:pPr>
               <w:pStyle w:val="EngIndEnd"/>
             </w:pPr>
-            <w:proofErr w:type="gramStart"/>
-            <w:r>
-              <w:t>Regarding completion.</w:t>
-            </w:r>
-            <w:proofErr w:type="gramEnd"/>
-            <w:r>
-              <w:t xml:space="preserve"> </w:t>
-            </w:r>
-            <w:proofErr w:type="gramStart"/>
-            <w:r>
-              <w:t>Of Understanding.</w:t>
-            </w:r>
-            <w:proofErr w:type="gramEnd"/>
-            <w:r>
-              <w:t xml:space="preserve"> </w:t>
-            </w:r>
-            <w:proofErr w:type="gramStart"/>
-            <w:r>
-              <w:t xml:space="preserve">Pertaining to </w:t>
-            </w:r>
-            <w:proofErr w:type="spellStart"/>
-            <w:r>
-              <w:t>Dauid</w:t>
-            </w:r>
-            <w:proofErr w:type="spellEnd"/>
-            <w:r>
-              <w:t>.</w:t>
-            </w:r>
-            <w:proofErr w:type="gramEnd"/>
-            <w:r>
-              <w:t xml:space="preserve"> When </w:t>
-            </w:r>
-            <w:proofErr w:type="spellStart"/>
-            <w:r>
-              <w:t>Doek</w:t>
-            </w:r>
-            <w:proofErr w:type="spellEnd"/>
-            <w:r>
-              <w:t xml:space="preserve"> the </w:t>
-            </w:r>
-            <w:proofErr w:type="spellStart"/>
-            <w:r>
-              <w:t>Idumean</w:t>
-            </w:r>
-            <w:proofErr w:type="spellEnd"/>
-            <w:r>
-              <w:t xml:space="preserve"> came and reported to </w:t>
-            </w:r>
-            <w:proofErr w:type="spellStart"/>
-            <w:r>
-              <w:t>Saoul</w:t>
-            </w:r>
-            <w:proofErr w:type="spellEnd"/>
-            <w:r>
-              <w:t xml:space="preserve"> and said to him, “</w:t>
-            </w:r>
-            <w:proofErr w:type="spellStart"/>
-            <w:r>
-              <w:t>Dauid</w:t>
-            </w:r>
-            <w:proofErr w:type="spellEnd"/>
-            <w:r>
-              <w:t xml:space="preserve"> came to the house of Abimelech.”</w:t>
+            <w:r>
+              <w:t>Regarding completion. Of Understanding. Pertaining to Dauid. When Doek the Idumean came and reported to Saoul and said to him, “Dauid came to the house of Abimelech.”</w:t>
             </w:r>
           </w:p>
         </w:tc>
@@ -369,43 +282,7 @@
                 <w:color w:val="2E1308"/>
                 <w:shd w:val="clear" w:color="auto" w:fill="FFFFFF"/>
               </w:rPr>
-              <w:t xml:space="preserve">of instruction by David, when </w:t>
-            </w:r>
-            <w:proofErr w:type="spellStart"/>
-            <w:r>
-              <w:rPr>
-                <w:rFonts w:ascii="Tahoma" w:hAnsi="Tahoma" w:cs="Tahoma"/>
-                <w:color w:val="2E1308"/>
-                <w:shd w:val="clear" w:color="auto" w:fill="FFFFFF"/>
-              </w:rPr>
-              <w:t>Doec</w:t>
-            </w:r>
-            <w:proofErr w:type="spellEnd"/>
-            <w:r>
-              <w:rPr>
-                <w:rFonts w:ascii="Tahoma" w:hAnsi="Tahoma" w:cs="Tahoma"/>
-                <w:color w:val="2E1308"/>
-                <w:shd w:val="clear" w:color="auto" w:fill="FFFFFF"/>
-              </w:rPr>
-              <w:t xml:space="preserve"> the </w:t>
-            </w:r>
-            <w:proofErr w:type="spellStart"/>
-            <w:r>
-              <w:rPr>
-                <w:rFonts w:ascii="Tahoma" w:hAnsi="Tahoma" w:cs="Tahoma"/>
-                <w:color w:val="2E1308"/>
-                <w:shd w:val="clear" w:color="auto" w:fill="FFFFFF"/>
-              </w:rPr>
-              <w:t>Idumean</w:t>
-            </w:r>
-            <w:proofErr w:type="spellEnd"/>
-            <w:r>
-              <w:rPr>
-                <w:rFonts w:ascii="Tahoma" w:hAnsi="Tahoma" w:cs="Tahoma"/>
-                <w:color w:val="2E1308"/>
-                <w:shd w:val="clear" w:color="auto" w:fill="FFFFFF"/>
-              </w:rPr>
-              <w:t xml:space="preserve"> came and told Saul, and said to him, David is gone to the house of Abimelech.</w:t>
+              <w:t>of instruction by David, when Doec the Idumean came and told Saul, and said to him, David is gone to the house of Abimelech.</w:t>
             </w:r>
           </w:p>
         </w:tc>
@@ -456,29 +333,7 @@
                 <w:szCs w:val="24"/>
                 <w:shd w:val="clear" w:color="auto" w:fill="FFFFFF"/>
               </w:rPr>
-              <w:t xml:space="preserve">When </w:t>
-            </w:r>
-            <w:proofErr w:type="spellStart"/>
-            <w:r>
-              <w:rPr>
-                <w:rFonts w:ascii="Tahoma" w:eastAsia="Times New Roman" w:hAnsi="Tahoma" w:cs="Tahoma"/>
-                <w:color w:val="2E1308"/>
-                <w:sz w:val="24"/>
-                <w:szCs w:val="24"/>
-                <w:shd w:val="clear" w:color="auto" w:fill="FFFFFF"/>
-              </w:rPr>
-              <w:t>Doeg</w:t>
-            </w:r>
-            <w:proofErr w:type="spellEnd"/>
-            <w:r>
-              <w:rPr>
-                <w:rFonts w:ascii="Tahoma" w:eastAsia="Times New Roman" w:hAnsi="Tahoma" w:cs="Tahoma"/>
-                <w:color w:val="2E1308"/>
-                <w:sz w:val="24"/>
-                <w:szCs w:val="24"/>
-                <w:shd w:val="clear" w:color="auto" w:fill="FFFFFF"/>
-              </w:rPr>
-              <w:t xml:space="preserve"> the Edomite came and reported to Saul and said, “David went to the house of Abimelech.”</w:t>
+              <w:t>When Doeg the Edomite came and reported to Saul and said, “David went to the house of Abimelech.”</w:t>
             </w:r>
           </w:p>
         </w:tc>
@@ -502,14 +357,7 @@
             </w:pPr>
             <w:r>
               <w:tab/>
-            </w:r>
-            <w:proofErr w:type="gramStart"/>
-            <w:r>
-              <w:t>and</w:t>
-            </w:r>
-            <w:proofErr w:type="gramEnd"/>
-            <w:r>
-              <w:t xml:space="preserve"> commit iniquity all day long?</w:t>
+              <w:t>and commit iniquity all day long?</w:t>
             </w:r>
           </w:p>
           <w:p>
@@ -546,14 +394,12 @@
             <w:r>
               <w:tab/>
             </w:r>
-            <w:proofErr w:type="gramStart"/>
             <w:r>
               <w:t>Of</w:t>
             </w:r>
             <w:r>
               <w:t xml:space="preserve"> iniquity all day long?</w:t>
             </w:r>
-            <w:proofErr w:type="gramEnd"/>
           </w:p>
           <w:p>
             <w:pPr>
@@ -565,29 +411,30 @@
           <w:tcPr>
             <w:tcW w:w="626" w:type="pct"/>
           </w:tcPr>
+          <w:p>
+            <w:r>
+              <w:t>Why boastest thou thyself, thou tyrant, that thou canst do</w:t>
+            </w:r>
+          </w:p>
+          <w:p>
+            <w:r>
+              <w:t>mischief, whereas the goodness of God endureth yet daily?</w:t>
+            </w:r>
+          </w:p>
+        </w:tc>
+        <w:tc>
+          <w:tcPr>
+            <w:tcW w:w="615" w:type="pct"/>
+          </w:tcPr>
           <w:p/>
         </w:tc>
         <w:tc>
           <w:tcPr>
-            <w:tcW w:w="615" w:type="pct"/>
-          </w:tcPr>
-          <w:p/>
-        </w:tc>
-        <w:tc>
-          <w:tcPr>
             <w:tcW w:w="621" w:type="pct"/>
           </w:tcPr>
           <w:p>
             <w:r>
-              <w:t xml:space="preserve">WHY </w:t>
-            </w:r>
-            <w:proofErr w:type="spellStart"/>
-            <w:r>
-              <w:t>boastest</w:t>
-            </w:r>
-            <w:proofErr w:type="spellEnd"/>
-            <w:r>
-              <w:t xml:space="preserve"> thou thyself in evil, thou tyrant, and in mischief all day?</w:t>
+              <w:t>WHY boastest thou thyself in evil, thou tyrant, and in mischief all day?</w:t>
             </w:r>
           </w:p>
         </w:tc>
@@ -607,13 +454,8 @@
             <w:pPr>
               <w:pStyle w:val="EngIndEnd"/>
             </w:pPr>
-            <w:proofErr w:type="gramStart"/>
-            <w:r>
-              <w:t>of</w:t>
-            </w:r>
-            <w:proofErr w:type="gramEnd"/>
-            <w:r>
-              <w:t xml:space="preserve"> lawlessness all day long?</w:t>
+            <w:r>
+              <w:t>of lawlessness all day long?</w:t>
             </w:r>
           </w:p>
         </w:tc>
@@ -732,29 +574,7 @@
                 <w:szCs w:val="24"/>
                 <w:shd w:val="clear" w:color="auto" w:fill="FFFFFF"/>
               </w:rPr>
-              <w:t xml:space="preserve">And in lawlessness all the </w:t>
-            </w:r>
-            <w:proofErr w:type="gramStart"/>
-            <w:r>
-              <w:rPr>
-                <w:rFonts w:ascii="Tahoma" w:eastAsia="Times New Roman" w:hAnsi="Tahoma" w:cs="Tahoma"/>
-                <w:color w:val="2E1308"/>
-                <w:sz w:val="24"/>
-                <w:szCs w:val="24"/>
-                <w:shd w:val="clear" w:color="auto" w:fill="FFFFFF"/>
-              </w:rPr>
-              <w:t>day long</w:t>
-            </w:r>
-            <w:proofErr w:type="gramEnd"/>
-            <w:r>
-              <w:rPr>
-                <w:rFonts w:ascii="Tahoma" w:eastAsia="Times New Roman" w:hAnsi="Tahoma" w:cs="Tahoma"/>
-                <w:color w:val="2E1308"/>
-                <w:sz w:val="24"/>
-                <w:szCs w:val="24"/>
-                <w:shd w:val="clear" w:color="auto" w:fill="FFFFFF"/>
-              </w:rPr>
-              <w:t>?</w:t>
+              <w:t>And in lawlessness all the day long?</w:t>
             </w:r>
           </w:p>
         </w:tc>
@@ -778,14 +598,7 @@
             </w:pPr>
             <w:r>
               <w:tab/>
-            </w:r>
-            <w:proofErr w:type="gramStart"/>
-            <w:r>
-              <w:t>like</w:t>
-            </w:r>
-            <w:proofErr w:type="gramEnd"/>
-            <w:r>
-              <w:t xml:space="preserve"> a sharp razor you practice deceit.</w:t>
+              <w:t>like a sharp razor you practice deceit.</w:t>
             </w:r>
           </w:p>
           <w:p>
@@ -815,25 +628,18 @@
             </w:pPr>
             <w:r>
               <w:tab/>
-            </w:r>
-            <w:proofErr w:type="gramStart"/>
-            <w:r>
-              <w:t>you</w:t>
-            </w:r>
-            <w:proofErr w:type="gramEnd"/>
+              <w:t xml:space="preserve">you </w:t>
+            </w:r>
+            <w:r>
+              <w:t>produce</w:t>
+            </w:r>
+            <w:r>
+              <w:t xml:space="preserve"> deceit</w:t>
+            </w:r>
             <w:r>
               <w:t xml:space="preserve"> </w:t>
             </w:r>
             <w:r>
-              <w:t>produce</w:t>
-            </w:r>
-            <w:r>
-              <w:t xml:space="preserve"> deceit</w:t>
-            </w:r>
-            <w:r>
-              <w:t xml:space="preserve"> </w:t>
-            </w:r>
-            <w:r>
               <w:t>like a sharp razor.</w:t>
             </w:r>
           </w:p>
@@ -847,29 +653,30 @@
           <w:tcPr>
             <w:tcW w:w="626" w:type="pct"/>
           </w:tcPr>
+          <w:p>
+            <w:r>
+              <w:t>Thy tongue imagineth wickedness, and with lies thou cuttest</w:t>
+            </w:r>
+          </w:p>
+          <w:p>
+            <w:r>
+              <w:t>like a sharp razor.</w:t>
+            </w:r>
+          </w:p>
+        </w:tc>
+        <w:tc>
+          <w:tcPr>
+            <w:tcW w:w="615" w:type="pct"/>
+          </w:tcPr>
           <w:p/>
         </w:tc>
         <w:tc>
           <w:tcPr>
-            <w:tcW w:w="615" w:type="pct"/>
-          </w:tcPr>
-          <w:p/>
-        </w:tc>
-        <w:tc>
-          <w:tcPr>
             <w:tcW w:w="621" w:type="pct"/>
           </w:tcPr>
           <w:p>
             <w:r>
-              <w:t xml:space="preserve">Thy tongue </w:t>
-            </w:r>
-            <w:proofErr w:type="spellStart"/>
-            <w:r>
-              <w:t>imagineth</w:t>
-            </w:r>
-            <w:proofErr w:type="spellEnd"/>
-            <w:r>
-              <w:t xml:space="preserve"> wickedness; thou hast stropped lies like a sharp razor.</w:t>
+              <w:t>Thy tongue imagineth wickedness; thou hast stropped lies like a sharp razor.</w:t>
             </w:r>
           </w:p>
         </w:tc>
@@ -890,15 +697,7 @@
               <w:pStyle w:val="EngIndEnd"/>
             </w:pPr>
             <w:r>
-              <w:t xml:space="preserve">Like a sharpened </w:t>
-            </w:r>
-            <w:proofErr w:type="gramStart"/>
-            <w:r>
-              <w:t>razor</w:t>
-            </w:r>
-            <w:proofErr w:type="gramEnd"/>
-            <w:r>
-              <w:t xml:space="preserve"> you produced treachery.</w:t>
+              <w:t>Like a sharpened razor you produced treachery.</w:t>
             </w:r>
           </w:p>
         </w:tc>
@@ -921,7 +720,6 @@
               </w:rPr>
               <w:t> </w:t>
             </w:r>
-            <w:proofErr w:type="gramStart"/>
             <w:r>
               <w:rPr>
                 <w:rStyle w:val="verse"/>
@@ -929,17 +727,7 @@
                 <w:color w:val="2E1308"/>
                 <w:shd w:val="clear" w:color="auto" w:fill="FFFFFF"/>
               </w:rPr>
-              <w:t>thy</w:t>
-            </w:r>
-            <w:proofErr w:type="gramEnd"/>
-            <w:r>
-              <w:rPr>
-                <w:rStyle w:val="verse"/>
-                <w:rFonts w:ascii="Tahoma" w:hAnsi="Tahoma" w:cs="Tahoma"/>
-                <w:color w:val="2E1308"/>
-                <w:shd w:val="clear" w:color="auto" w:fill="FFFFFF"/>
-              </w:rPr>
-              <w:t xml:space="preserve"> tongue has devised unrighteousness; like a sharpened razor thou hast wrought deceit.</w:t>
+              <w:t>thy tongue has devised unrighteousness; like a sharpened razor thou hast wrought deceit.</w:t>
             </w:r>
           </w:p>
         </w:tc>
@@ -1014,14 +802,7 @@
             </w:pPr>
             <w:r>
               <w:tab/>
-            </w:r>
-            <w:proofErr w:type="gramStart"/>
-            <w:r>
-              <w:t>and</w:t>
-            </w:r>
-            <w:proofErr w:type="gramEnd"/>
-            <w:r>
-              <w:t xml:space="preserve"> lying rather than speaking the truth. </w:t>
+              <w:t xml:space="preserve">and lying rather than speaking the truth. </w:t>
             </w:r>
             <w:r>
               <w:rPr>
@@ -1055,11 +836,9 @@
             <w:r>
               <w:tab/>
             </w:r>
-            <w:proofErr w:type="gramStart"/>
             <w:r>
               <w:t>injustice</w:t>
             </w:r>
-            <w:proofErr w:type="gramEnd"/>
             <w:r>
               <w:t xml:space="preserve"> </w:t>
             </w:r>
@@ -1092,29 +871,30 @@
           <w:tcPr>
             <w:tcW w:w="626" w:type="pct"/>
           </w:tcPr>
+          <w:p>
+            <w:r>
+              <w:t>Thou hast loved unrighteousness more</w:t>
+            </w:r>
+          </w:p>
+          <w:p>
+            <w:r>
+              <w:t>than goodness, and to talk of lies more than righteousness.</w:t>
+            </w:r>
+          </w:p>
+        </w:tc>
+        <w:tc>
+          <w:tcPr>
+            <w:tcW w:w="615" w:type="pct"/>
+          </w:tcPr>
           <w:p/>
         </w:tc>
         <w:tc>
           <w:tcPr>
-            <w:tcW w:w="615" w:type="pct"/>
-          </w:tcPr>
-          <w:p/>
-        </w:tc>
-        <w:tc>
-          <w:tcPr>
             <w:tcW w:w="621" w:type="pct"/>
           </w:tcPr>
           <w:p>
             <w:r>
-              <w:t>Thou hast loved evil more than goodness</w:t>
-            </w:r>
-            <w:proofErr w:type="gramStart"/>
-            <w:r>
-              <w:t>;</w:t>
-            </w:r>
-            <w:proofErr w:type="gramEnd"/>
-            <w:r>
-              <w:t xml:space="preserve"> falsehood, more than to speak the truth.</w:t>
+              <w:t>Thou hast loved evil more than goodness; falsehood, more than to speak the truth.</w:t>
             </w:r>
           </w:p>
         </w:tc>
@@ -1134,15 +914,9 @@
             <w:pPr>
               <w:pStyle w:val="EngIndEnd"/>
             </w:pPr>
-            <w:proofErr w:type="gramStart"/>
-            <w:r>
-              <w:t>injustice</w:t>
-            </w:r>
-            <w:proofErr w:type="gramEnd"/>
-            <w:r>
-              <w:t xml:space="preserve"> more than speaking justice. </w:t>
-            </w:r>
-            <w:proofErr w:type="gramStart"/>
+            <w:r>
+              <w:t xml:space="preserve">injustice more than speaking justice. </w:t>
+            </w:r>
             <w:r>
               <w:rPr>
                 <w:i/>
@@ -1152,7 +926,6 @@
             <w:r>
               <w:t>.</w:t>
             </w:r>
-            <w:proofErr w:type="gramEnd"/>
           </w:p>
         </w:tc>
         <w:tc>
@@ -1169,25 +942,7 @@
                 <w:color w:val="2E1308"/>
                 <w:shd w:val="clear" w:color="auto" w:fill="FFFFFF"/>
               </w:rPr>
-              <w:t>Thou hast loved wickedness more than goodness</w:t>
-            </w:r>
-            <w:proofErr w:type="gramStart"/>
-            <w:r>
-              <w:rPr>
-                <w:rFonts w:ascii="Tahoma" w:hAnsi="Tahoma" w:cs="Tahoma"/>
-                <w:color w:val="2E1308"/>
-                <w:shd w:val="clear" w:color="auto" w:fill="FFFFFF"/>
-              </w:rPr>
-              <w:t>;</w:t>
-            </w:r>
-            <w:proofErr w:type="gramEnd"/>
-            <w:r>
-              <w:rPr>
-                <w:rFonts w:ascii="Tahoma" w:hAnsi="Tahoma" w:cs="Tahoma"/>
-                <w:color w:val="2E1308"/>
-                <w:shd w:val="clear" w:color="auto" w:fill="FFFFFF"/>
-              </w:rPr>
-              <w:t xml:space="preserve"> unrighteousness better than to speak righteousness. Pause.</w:t>
+              <w:t>Thou hast loved wickedness more than goodness; unrighteousness better than to speak righteousness. Pause.</w:t>
             </w:r>
             <w:r>
               <w:rPr>
@@ -1239,7 +994,6 @@
                 <w:shd w:val="clear" w:color="auto" w:fill="FFFFFF"/>
               </w:rPr>
             </w:pPr>
-            <w:proofErr w:type="gramStart"/>
             <w:r>
               <w:rPr>
                 <w:rFonts w:ascii="Tahoma" w:eastAsia="Times New Roman" w:hAnsi="Tahoma" w:cs="Tahoma"/>
@@ -1250,7 +1004,6 @@
               </w:rPr>
               <w:t>Wickedness rather than speaking righteousness.</w:t>
             </w:r>
-            <w:proofErr w:type="gramEnd"/>
           </w:p>
         </w:tc>
       </w:tr>
@@ -1274,14 +1027,7 @@
             </w:pPr>
             <w:r>
               <w:tab/>
-            </w:r>
-            <w:proofErr w:type="gramStart"/>
-            <w:r>
-              <w:t>and</w:t>
-            </w:r>
-            <w:proofErr w:type="gramEnd"/>
-            <w:r>
-              <w:t xml:space="preserve"> a deceitful tongue.</w:t>
+              <w:t>and a deceitful tongue.</w:t>
             </w:r>
           </w:p>
           <w:p>
@@ -1320,14 +1066,7 @@
             </w:pPr>
             <w:r>
               <w:tab/>
-            </w:r>
-            <w:proofErr w:type="gramStart"/>
-            <w:r>
-              <w:t>and</w:t>
-            </w:r>
-            <w:proofErr w:type="gramEnd"/>
-            <w:r>
-              <w:t xml:space="preserve"> a deceitful tongue.</w:t>
+              <w:t>and a deceitful tongue.</w:t>
             </w:r>
           </w:p>
           <w:p>
@@ -1340,16 +1079,25 @@
           <w:tcPr>
             <w:tcW w:w="626" w:type="pct"/>
           </w:tcPr>
+          <w:p>
+            <w:r>
+              <w:t>Thou hast loved to speak all words that may do hurt, O thou</w:t>
+            </w:r>
+          </w:p>
+          <w:p>
+            <w:r>
+              <w:t>false tongue.</w:t>
+            </w:r>
+          </w:p>
+        </w:tc>
+        <w:tc>
+          <w:tcPr>
+            <w:tcW w:w="615" w:type="pct"/>
+          </w:tcPr>
           <w:p/>
         </w:tc>
         <w:tc>
           <w:tcPr>
-            <w:tcW w:w="615" w:type="pct"/>
-          </w:tcPr>
-          <w:p/>
-        </w:tc>
-        <w:tc>
-          <w:tcPr>
             <w:tcW w:w="621" w:type="pct"/>
           </w:tcPr>
           <w:p>
@@ -1374,13 +1122,8 @@
             <w:pPr>
               <w:pStyle w:val="EngIndEnd"/>
             </w:pPr>
-            <w:proofErr w:type="gramStart"/>
-            <w:r>
-              <w:t>a</w:t>
-            </w:r>
-            <w:proofErr w:type="gramEnd"/>
-            <w:r>
-              <w:t xml:space="preserve"> deceitful tongue.</w:t>
+            <w:r>
+              <w:t>a deceitful tongue.</w:t>
             </w:r>
           </w:p>
         </w:tc>
@@ -1398,25 +1141,7 @@
                 <w:color w:val="2E1308"/>
                 <w:shd w:val="clear" w:color="auto" w:fill="FFFFFF"/>
               </w:rPr>
-              <w:t xml:space="preserve">Thou </w:t>
-            </w:r>
-            <w:proofErr w:type="gramStart"/>
-            <w:r>
-              <w:rPr>
-                <w:rFonts w:ascii="Tahoma" w:hAnsi="Tahoma" w:cs="Tahoma"/>
-                <w:color w:val="2E1308"/>
-                <w:shd w:val="clear" w:color="auto" w:fill="FFFFFF"/>
-              </w:rPr>
-              <w:t>has</w:t>
-            </w:r>
-            <w:proofErr w:type="gramEnd"/>
-            <w:r>
-              <w:rPr>
-                <w:rFonts w:ascii="Tahoma" w:hAnsi="Tahoma" w:cs="Tahoma"/>
-                <w:color w:val="2E1308"/>
-                <w:shd w:val="clear" w:color="auto" w:fill="FFFFFF"/>
-              </w:rPr>
-              <w:t xml:space="preserve"> loved all words of destruction,</w:t>
+              <w:t>Thou has loved all words of destruction,</w:t>
             </w:r>
             <w:r>
               <w:rPr>
@@ -1567,14 +1292,7 @@
             </w:pPr>
             <w:r>
               <w:tab/>
-            </w:r>
-            <w:proofErr w:type="gramStart"/>
-            <w:r>
-              <w:t>and</w:t>
-            </w:r>
-            <w:proofErr w:type="gramEnd"/>
-            <w:r>
-              <w:t xml:space="preserve"> root you out of the land of the living. </w:t>
+              <w:t xml:space="preserve">and root you out of the land of the living. </w:t>
             </w:r>
             <w:r>
               <w:rPr>
@@ -1634,22 +1352,15 @@
             </w:pPr>
             <w:r>
               <w:tab/>
-            </w:r>
-            <w:proofErr w:type="gramStart"/>
-            <w:r>
-              <w:t>and</w:t>
-            </w:r>
-            <w:proofErr w:type="gramEnd"/>
+              <w:t xml:space="preserve">and </w:t>
+            </w:r>
+            <w:r>
+              <w:t>uproot you</w:t>
+            </w:r>
             <w:r>
               <w:t xml:space="preserve"> </w:t>
             </w:r>
             <w:r>
-              <w:t>uproot you</w:t>
-            </w:r>
-            <w:r>
-              <w:t xml:space="preserve"> </w:t>
-            </w:r>
-            <w:r>
               <w:t>from</w:t>
             </w:r>
             <w:r>
@@ -1672,26 +1383,35 @@
           <w:tcPr>
             <w:tcW w:w="626" w:type="pct"/>
           </w:tcPr>
+          <w:p>
+            <w:r>
+              <w:t>Therefore shall God destroy thee for ever; he shall take</w:t>
+            </w:r>
+          </w:p>
+          <w:p>
+            <w:r>
+              <w:t>thee, and pluck thee out of thy dwelling, and root thee out of</w:t>
+            </w:r>
+          </w:p>
+          <w:p>
+            <w:r>
+              <w:t>the land of the living.</w:t>
+            </w:r>
+          </w:p>
+        </w:tc>
+        <w:tc>
+          <w:tcPr>
+            <w:tcW w:w="615" w:type="pct"/>
+          </w:tcPr>
           <w:p/>
         </w:tc>
         <w:tc>
           <w:tcPr>
-            <w:tcW w:w="615" w:type="pct"/>
-          </w:tcPr>
-          <w:p/>
-        </w:tc>
-        <w:tc>
-          <w:tcPr>
             <w:tcW w:w="621" w:type="pct"/>
           </w:tcPr>
           <w:p>
-            <w:proofErr w:type="gramStart"/>
-            <w:r>
-              <w:t>Therefore</w:t>
-            </w:r>
-            <w:proofErr w:type="gramEnd"/>
-            <w:r>
-              <w:t xml:space="preserve"> shall God destroy thee utterly; He shall pluck thee out, and tear thee from thy dwelling, and thy root from the land of the living.</w:t>
+            <w:r>
+              <w:t>Therefore shall God destroy thee utterly; He shall pluck thee out, and tear thee from thy dwelling, and thy root from the land of the living.</w:t>
             </w:r>
           </w:p>
         </w:tc>
@@ -1719,13 +1439,8 @@
             <w:pPr>
               <w:pStyle w:val="EngIndEnd"/>
             </w:pPr>
-            <w:proofErr w:type="gramStart"/>
-            <w:r>
-              <w:t>and</w:t>
-            </w:r>
-            <w:proofErr w:type="gramEnd"/>
-            <w:r>
-              <w:t xml:space="preserve"> your rootedness from the land of the living. </w:t>
+            <w:r>
+              <w:t xml:space="preserve">and your rootedness from the land of the living. </w:t>
             </w:r>
             <w:r>
               <w:rPr>
@@ -1749,27 +1464,7 @@
                 <w:color w:val="2E1308"/>
                 <w:shd w:val="clear" w:color="auto" w:fill="FFFFFF"/>
               </w:rPr>
-              <w:t xml:space="preserve">Therefore may God destroy thee </w:t>
-            </w:r>
-            <w:proofErr w:type="spellStart"/>
-            <w:proofErr w:type="gramStart"/>
-            <w:r>
-              <w:rPr>
-                <w:rFonts w:ascii="Tahoma" w:hAnsi="Tahoma" w:cs="Tahoma"/>
-                <w:color w:val="2E1308"/>
-                <w:shd w:val="clear" w:color="auto" w:fill="FFFFFF"/>
-              </w:rPr>
-              <w:t>for ever</w:t>
-            </w:r>
-            <w:proofErr w:type="spellEnd"/>
-            <w:proofErr w:type="gramEnd"/>
-            <w:r>
-              <w:rPr>
-                <w:rFonts w:ascii="Tahoma" w:hAnsi="Tahoma" w:cs="Tahoma"/>
-                <w:color w:val="2E1308"/>
-                <w:shd w:val="clear" w:color="auto" w:fill="FFFFFF"/>
-              </w:rPr>
-              <w:t>, may he pluck thee up and utterly remove thee from</w:t>
+              <w:t>Therefore may God destroy thee for ever, may he pluck thee up and utterly remove thee from</w:t>
             </w:r>
             <w:r>
               <w:rPr>
@@ -1855,23 +1550,13 @@
                 <w:szCs w:val="24"/>
               </w:rPr>
             </w:pPr>
-            <w:proofErr w:type="gramStart"/>
-            <w:r>
-              <w:rPr>
-                <w:rFonts w:ascii="Tahoma" w:eastAsia="Times New Roman" w:hAnsi="Tahoma" w:cs="Tahoma"/>
-                <w:sz w:val="24"/>
-                <w:szCs w:val="24"/>
-              </w:rPr>
-              <w:t>And</w:t>
-            </w:r>
-            <w:proofErr w:type="gramEnd"/>
-            <w:r>
-              <w:rPr>
-                <w:rFonts w:ascii="Tahoma" w:eastAsia="Times New Roman" w:hAnsi="Tahoma" w:cs="Tahoma"/>
-                <w:sz w:val="24"/>
-                <w:szCs w:val="24"/>
-              </w:rPr>
-              <w:t xml:space="preserve"> uproot you from the land of the living.</w:t>
+            <w:r>
+              <w:rPr>
+                <w:rFonts w:ascii="Tahoma" w:eastAsia="Times New Roman" w:hAnsi="Tahoma" w:cs="Tahoma"/>
+                <w:sz w:val="24"/>
+                <w:szCs w:val="24"/>
+              </w:rPr>
+              <w:t>And uproot you from the land of the living.</w:t>
             </w:r>
           </w:p>
           <w:p>
@@ -1958,7 +1643,16 @@
           <w:tcPr>
             <w:tcW w:w="626" w:type="pct"/>
           </w:tcPr>
-          <w:p/>
+          <w:p>
+            <w:r>
+              <w:t>The righteous also shall see this, and</w:t>
+            </w:r>
+          </w:p>
+          <w:p>
+            <w:r>
+              <w:t>fear, and shall laugh him to scorn:</w:t>
+            </w:r>
+          </w:p>
         </w:tc>
         <w:tc>
           <w:tcPr>
@@ -2095,14 +1789,7 @@
             </w:pPr>
             <w:r>
               <w:tab/>
-            </w:r>
-            <w:proofErr w:type="gramStart"/>
-            <w:r>
-              <w:t>and</w:t>
-            </w:r>
-            <w:proofErr w:type="gramEnd"/>
-            <w:r>
-              <w:t xml:space="preserve"> strengthened himself in his vanity!’</w:t>
+              <w:t>and strengthened himself in his vanity!’</w:t>
             </w:r>
           </w:p>
           <w:p>
@@ -2160,14 +1847,7 @@
             </w:pPr>
             <w:r>
               <w:tab/>
-            </w:r>
-            <w:proofErr w:type="gramStart"/>
-            <w:r>
-              <w:t>and</w:t>
-            </w:r>
-            <w:proofErr w:type="gramEnd"/>
-            <w:r>
-              <w:t xml:space="preserve"> </w:t>
+              <w:t xml:space="preserve">and </w:t>
             </w:r>
             <w:r>
               <w:t>was made powerful by his vanity!”</w:t>
@@ -2183,16 +1863,30 @@
           <w:tcPr>
             <w:tcW w:w="626" w:type="pct"/>
           </w:tcPr>
+          <w:p>
+            <w:r>
+              <w:t>Lo, this is the man that</w:t>
+            </w:r>
+          </w:p>
+          <w:p>
+            <w:r>
+              <w:t>took not God for his strength, but trusted unto the multitude</w:t>
+            </w:r>
+          </w:p>
+          <w:p>
+            <w:r>
+              <w:t>of his riches and strengthened himself in his wickedness.</w:t>
+            </w:r>
+          </w:p>
+        </w:tc>
+        <w:tc>
+          <w:tcPr>
+            <w:tcW w:w="615" w:type="pct"/>
+          </w:tcPr>
           <w:p/>
         </w:tc>
         <w:tc>
           <w:tcPr>
-            <w:tcW w:w="615" w:type="pct"/>
-          </w:tcPr>
-          <w:p/>
-        </w:tc>
-        <w:tc>
-          <w:tcPr>
             <w:tcW w:w="621" w:type="pct"/>
           </w:tcPr>
           <w:p>
@@ -2225,13 +1919,8 @@
             <w:pPr>
               <w:pStyle w:val="EngIndEnd"/>
             </w:pPr>
-            <w:proofErr w:type="gramStart"/>
-            <w:r>
-              <w:t>and</w:t>
-            </w:r>
-            <w:proofErr w:type="gramEnd"/>
-            <w:r>
-              <w:t xml:space="preserve"> was made powerful by his vanity!”</w:t>
+            <w:r>
+              <w:t>and was made powerful by his vanity!”</w:t>
             </w:r>
           </w:p>
         </w:tc>
@@ -2366,14 +2055,7 @@
             </w:pPr>
             <w:r>
               <w:tab/>
-            </w:r>
-            <w:proofErr w:type="gramStart"/>
-            <w:r>
-              <w:t>for</w:t>
-            </w:r>
-            <w:proofErr w:type="gramEnd"/>
-            <w:r>
-              <w:t xml:space="preserve"> this life and for eternity.</w:t>
+              <w:t>for this life and for eternity.</w:t>
             </w:r>
           </w:p>
           <w:p>
@@ -2419,14 +2101,12 @@
             <w:r>
               <w:tab/>
             </w:r>
-            <w:proofErr w:type="gramStart"/>
             <w:r>
               <w:t>Forever and to the age of ages</w:t>
             </w:r>
             <w:r>
               <w:t>.</w:t>
             </w:r>
-            <w:proofErr w:type="gramEnd"/>
           </w:p>
           <w:p>
             <w:pPr>
@@ -2438,34 +2118,39 @@
           <w:tcPr>
             <w:tcW w:w="626" w:type="pct"/>
           </w:tcPr>
+          <w:p>
+            <w:r>
+              <w:t>As</w:t>
+            </w:r>
+            <w:r>
+              <w:t xml:space="preserve"> </w:t>
+            </w:r>
+            <w:r>
+              <w:t>for me, I am like a green olive-tree in the house of God; my</w:t>
+            </w:r>
+            <w:r>
+              <w:t xml:space="preserve"> </w:t>
+            </w:r>
+            <w:bookmarkStart w:id="0" w:name="_GoBack"/>
+            <w:bookmarkEnd w:id="0"/>
+            <w:r>
+              <w:t>trust is in the tender mercy of God for ever and ever.</w:t>
+            </w:r>
+          </w:p>
+        </w:tc>
+        <w:tc>
+          <w:tcPr>
+            <w:tcW w:w="615" w:type="pct"/>
+          </w:tcPr>
           <w:p/>
         </w:tc>
         <w:tc>
           <w:tcPr>
-            <w:tcW w:w="615" w:type="pct"/>
-          </w:tcPr>
-          <w:p/>
-        </w:tc>
-        <w:tc>
-          <w:tcPr>
             <w:tcW w:w="621" w:type="pct"/>
           </w:tcPr>
           <w:p>
-            <w:proofErr w:type="gramStart"/>
-            <w:r>
-              <w:t>But</w:t>
-            </w:r>
-            <w:proofErr w:type="gramEnd"/>
-            <w:r>
-              <w:t xml:space="preserve"> I am like a fruitful olive-tree in the house of God; I have trusted in God’s mercy </w:t>
-            </w:r>
-            <w:proofErr w:type="spellStart"/>
-            <w:r>
-              <w:t>for ever</w:t>
-            </w:r>
-            <w:proofErr w:type="spellEnd"/>
-            <w:r>
-              <w:t>, and for ever and ever.</w:t>
+            <w:r>
+              <w:t>But I am like a fruitful olive-tree in the house of God; I have trusted in God’s mercy for ever, and for ever and ever.</w:t>
             </w:r>
           </w:p>
           <w:p>
@@ -2495,13 +2180,8 @@
             <w:pPr>
               <w:pStyle w:val="EngIndEnd"/>
             </w:pPr>
-            <w:proofErr w:type="gramStart"/>
-            <w:r>
-              <w:t>in</w:t>
-            </w:r>
-            <w:proofErr w:type="gramEnd"/>
-            <w:r>
-              <w:t xml:space="preserve"> the house of God.</w:t>
+            <w:r>
+              <w:t>in the house of God.</w:t>
             </w:r>
           </w:p>
           <w:p>
@@ -2516,13 +2196,8 @@
             <w:pPr>
               <w:pStyle w:val="EngIndEnd"/>
             </w:pPr>
-            <w:proofErr w:type="gramStart"/>
-            <w:r>
-              <w:t>forever</w:t>
-            </w:r>
-            <w:proofErr w:type="gramEnd"/>
-            <w:r>
-              <w:t>, even forever and ever.</w:t>
+            <w:r>
+              <w:t>forever, even forever and ever.</w:t>
             </w:r>
           </w:p>
         </w:tc>
@@ -2545,7 +2220,6 @@
               </w:rPr>
               <w:t> </w:t>
             </w:r>
-            <w:proofErr w:type="gramStart"/>
             <w:r>
               <w:rPr>
                 <w:rStyle w:val="verse"/>
@@ -2553,17 +2227,7 @@
                 <w:color w:val="2E1308"/>
                 <w:shd w:val="clear" w:color="auto" w:fill="FFFFFF"/>
               </w:rPr>
-              <w:t>But</w:t>
-            </w:r>
-            <w:proofErr w:type="gramEnd"/>
-            <w:r>
-              <w:rPr>
-                <w:rStyle w:val="verse"/>
-                <w:rFonts w:ascii="Tahoma" w:hAnsi="Tahoma" w:cs="Tahoma"/>
-                <w:color w:val="2E1308"/>
-                <w:shd w:val="clear" w:color="auto" w:fill="FFFFFF"/>
-              </w:rPr>
-              <w:t xml:space="preserve"> I am as a fruitful olive in the house of God: I have trusted in the mercy of God for ever, even for evermore.</w:t>
+              <w:t>But I am as a fruitful olive in the house of God: I have trusted in the mercy of God for ever, even for evermore.</w:t>
             </w:r>
           </w:p>
         </w:tc>
@@ -2629,7 +2293,6 @@
                 <w:shd w:val="clear" w:color="auto" w:fill="FFFFFF"/>
               </w:rPr>
             </w:pPr>
-            <w:proofErr w:type="gramStart"/>
             <w:r>
               <w:rPr>
                 <w:rFonts w:ascii="Tahoma" w:eastAsia="Times New Roman" w:hAnsi="Tahoma" w:cs="Tahoma"/>
@@ -2640,7 +2303,6 @@
               </w:rPr>
               <w:t>Forever and unto ages of ages.</w:t>
             </w:r>
-            <w:proofErr w:type="gramEnd"/>
           </w:p>
         </w:tc>
       </w:tr>
@@ -2705,14 +2367,7 @@
             </w:pPr>
             <w:r>
               <w:tab/>
-            </w:r>
-            <w:proofErr w:type="gramStart"/>
-            <w:r>
-              <w:t>for</w:t>
-            </w:r>
-            <w:proofErr w:type="gramEnd"/>
-            <w:r>
-              <w:t xml:space="preserve"> it is good to be with </w:t>
+              <w:t xml:space="preserve">for it is good to be with </w:t>
             </w:r>
             <w:r>
               <w:t>Your</w:t>
@@ -2789,14 +2444,7 @@
             </w:pPr>
             <w:r>
               <w:tab/>
-            </w:r>
-            <w:proofErr w:type="gramStart"/>
-            <w:r>
-              <w:t>for</w:t>
-            </w:r>
-            <w:proofErr w:type="gramEnd"/>
-            <w:r>
-              <w:t xml:space="preserve"> it is good </w:t>
+              <w:t xml:space="preserve">for it is good </w:t>
             </w:r>
             <w:r>
               <w:t>in the sight of</w:t>
@@ -2815,24 +2463,38 @@
             <w:pPr>
               <w:pStyle w:val="EngIndEnd"/>
             </w:pPr>
-            <w:bookmarkStart w:id="0" w:name="_GoBack"/>
-            <w:bookmarkEnd w:id="0"/>
           </w:p>
         </w:tc>
         <w:tc>
           <w:tcPr>
             <w:tcW w:w="626" w:type="pct"/>
           </w:tcPr>
+          <w:p>
+            <w:r>
+              <w:t>I will</w:t>
+            </w:r>
+            <w:r>
+              <w:t xml:space="preserve"> </w:t>
+            </w:r>
+            <w:r>
+              <w:t>always give thanks unto thee for that thou hast done; and I</w:t>
+            </w:r>
+            <w:r>
+              <w:t xml:space="preserve"> </w:t>
+            </w:r>
+            <w:r>
+              <w:t>will hope in thy Name, for thy saints like it well.</w:t>
+            </w:r>
+          </w:p>
+        </w:tc>
+        <w:tc>
+          <w:tcPr>
+            <w:tcW w:w="615" w:type="pct"/>
+          </w:tcPr>
           <w:p/>
         </w:tc>
         <w:tc>
           <w:tcPr>
-            <w:tcW w:w="615" w:type="pct"/>
-          </w:tcPr>
-          <w:p/>
-        </w:tc>
-        <w:tc>
-          <w:tcPr>
             <w:tcW w:w="621" w:type="pct"/>
           </w:tcPr>
           <w:p>
@@ -2873,13 +2535,8 @@
             <w:pPr>
               <w:pStyle w:val="EngIndEnd"/>
             </w:pPr>
-            <w:proofErr w:type="gramStart"/>
-            <w:r>
-              <w:t>because</w:t>
-            </w:r>
-            <w:proofErr w:type="gramEnd"/>
-            <w:r>
-              <w:t xml:space="preserve"> it is beneficial before your devout.</w:t>
+            <w:r>
+              <w:t>because it is beneficial before your devout.</w:t>
             </w:r>
           </w:p>
         </w:tc>
@@ -2897,27 +2554,7 @@
                 <w:color w:val="2E1308"/>
                 <w:shd w:val="clear" w:color="auto" w:fill="FFFFFF"/>
               </w:rPr>
-              <w:t xml:space="preserve">I will give thanks to thee </w:t>
-            </w:r>
-            <w:proofErr w:type="spellStart"/>
-            <w:proofErr w:type="gramStart"/>
-            <w:r>
-              <w:rPr>
-                <w:rFonts w:ascii="Tahoma" w:hAnsi="Tahoma" w:cs="Tahoma"/>
-                <w:color w:val="2E1308"/>
-                <w:shd w:val="clear" w:color="auto" w:fill="FFFFFF"/>
-              </w:rPr>
-              <w:t>for ever</w:t>
-            </w:r>
-            <w:proofErr w:type="spellEnd"/>
-            <w:proofErr w:type="gramEnd"/>
-            <w:r>
-              <w:rPr>
-                <w:rFonts w:ascii="Tahoma" w:hAnsi="Tahoma" w:cs="Tahoma"/>
-                <w:color w:val="2E1308"/>
-                <w:shd w:val="clear" w:color="auto" w:fill="FFFFFF"/>
-              </w:rPr>
-              <w:t>, for thou hast done</w:t>
+              <w:t>I will give thanks to thee for ever, for thou hast done</w:t>
             </w:r>
             <w:r>
               <w:rPr>
@@ -3077,7 +2714,7 @@
 </file>
 
 <file path=word/endnotes.xml><?xml version="1.0" encoding="utf-8"?>
-<w:endnotes xmlns:wpc="http://schemas.microsoft.com/office/word/2010/wordprocessingCanvas" xmlns:mc="http://schemas.openxmlformats.org/markup-compatibility/2006" xmlns:o="urn:schemas-microsoft-com:office:office" xmlns:r="http://schemas.openxmlformats.org/officeDocument/2006/relationships" xmlns:m="http://schemas.openxmlformats.org/officeDocument/2006/math" xmlns:v="urn:schemas-microsoft-com:vml" xmlns:wp14="http://schemas.microsoft.com/office/word/2010/wordprocessingDrawing" xmlns:wp="http://schemas.openxmlformats.org/drawingml/2006/wordprocessingDrawing" xmlns:w10="urn:schemas-microsoft-com:office:word" xmlns:w="http://schemas.openxmlformats.org/wordprocessingml/2006/main" xmlns:w14="http://schemas.microsoft.com/office/word/2010/wordml" xmlns:wpg="http://schemas.microsoft.com/office/word/2010/wordprocessingGroup" xmlns:wpi="http://schemas.microsoft.com/office/word/2010/wordprocessingInk" xmlns:wne="http://schemas.microsoft.com/office/word/2006/wordml" xmlns:wps="http://schemas.microsoft.com/office/word/2010/wordprocessingShape" mc:Ignorable="w14 wp14">
+<w:endnotes xmlns:wpc="http://schemas.microsoft.com/office/word/2010/wordprocessingCanvas" xmlns:cx="http://schemas.microsoft.com/office/drawing/2014/chartex" xmlns:cx1="http://schemas.microsoft.com/office/drawing/2015/9/8/chartex" xmlns:cx2="http://schemas.microsoft.com/office/drawing/2015/10/21/chartex" xmlns:cx3="http://schemas.microsoft.com/office/drawing/2016/5/9/chartex" xmlns:cx4="http://schemas.microsoft.com/office/drawing/2016/5/10/chartex" xmlns:cx5="http://schemas.microsoft.com/office/drawing/2016/5/11/chartex" xmlns:cx6="http://schemas.microsoft.com/office/drawing/2016/5/12/chartex" xmlns:cx7="http://schemas.microsoft.com/office/drawing/2016/5/13/chartex" xmlns:cx8="http://schemas.microsoft.com/office/drawing/2016/5/14/chartex" xmlns:mc="http://schemas.openxmlformats.org/markup-compatibility/2006" xmlns:aink="http://schemas.microsoft.com/office/drawing/2016/ink" xmlns:am3d="http://schemas.microsoft.com/office/drawing/2017/model3d" xmlns:o="urn:schemas-microsoft-com:office:office" xmlns:r="http://schemas.openxmlformats.org/officeDocument/2006/relationships" xmlns:m="http://schemas.openxmlformats.org/officeDocument/2006/math" xmlns:v="urn:schemas-microsoft-com:vml" xmlns:wp14="http://schemas.microsoft.com/office/word/2010/wordprocessingDrawing" xmlns:wp="http://schemas.openxmlformats.org/drawingml/2006/wordprocessingDrawing" xmlns:w10="urn:schemas-microsoft-com:office:word" xmlns:w="http://schemas.openxmlformats.org/wordprocessingml/2006/main" xmlns:w14="http://schemas.microsoft.com/office/word/2010/wordml" xmlns:w15="http://schemas.microsoft.com/office/word/2012/wordml" xmlns:w16cid="http://schemas.microsoft.com/office/word/2016/wordml/cid" xmlns:w16se="http://schemas.microsoft.com/office/word/2015/wordml/symex" xmlns:wpg="http://schemas.microsoft.com/office/word/2010/wordprocessingGroup" xmlns:wpi="http://schemas.microsoft.com/office/word/2010/wordprocessingInk" xmlns:wne="http://schemas.microsoft.com/office/word/2006/wordml" xmlns:wps="http://schemas.microsoft.com/office/word/2010/wordprocessingShape" mc:Ignorable="w14 w15 w16se w16cid wp14">
   <w:endnote w:type="separator" w:id="-1">
     <w:p>
       <w:pPr>
@@ -3102,7 +2739,7 @@
 </file>
 
 <file path=word/footnotes.xml><?xml version="1.0" encoding="utf-8"?>
-<w:footnotes xmlns:wpc="http://schemas.microsoft.com/office/word/2010/wordprocessingCanvas" xmlns:mc="http://schemas.openxmlformats.org/markup-compatibility/2006" xmlns:o="urn:schemas-microsoft-com:office:office" xmlns:r="http://schemas.openxmlformats.org/officeDocument/2006/relationships" xmlns:m="http://schemas.openxmlformats.org/officeDocument/2006/math" xmlns:v="urn:schemas-microsoft-com:vml" xmlns:wp14="http://schemas.microsoft.com/office/word/2010/wordprocessingDrawing" xmlns:wp="http://schemas.openxmlformats.org/drawingml/2006/wordprocessingDrawing" xmlns:w10="urn:schemas-microsoft-com:office:word" xmlns:w="http://schemas.openxmlformats.org/wordprocessingml/2006/main" xmlns:w14="http://schemas.microsoft.com/office/word/2010/wordml" xmlns:wpg="http://schemas.microsoft.com/office/word/2010/wordprocessingGroup" xmlns:wpi="http://schemas.microsoft.com/office/word/2010/wordprocessingInk" xmlns:wne="http://schemas.microsoft.com/office/word/2006/wordml" xmlns:wps="http://schemas.microsoft.com/office/word/2010/wordprocessingShape" mc:Ignorable="w14 wp14">
+<w:footnotes xmlns:wpc="http://schemas.microsoft.com/office/word/2010/wordprocessingCanvas" xmlns:cx="http://schemas.microsoft.com/office/drawing/2014/chartex" xmlns:cx1="http://schemas.microsoft.com/office/drawing/2015/9/8/chartex" xmlns:cx2="http://schemas.microsoft.com/office/drawing/2015/10/21/chartex" xmlns:cx3="http://schemas.microsoft.com/office/drawing/2016/5/9/chartex" xmlns:cx4="http://schemas.microsoft.com/office/drawing/2016/5/10/chartex" xmlns:cx5="http://schemas.microsoft.com/office/drawing/2016/5/11/chartex" xmlns:cx6="http://schemas.microsoft.com/office/drawing/2016/5/12/chartex" xmlns:cx7="http://schemas.microsoft.com/office/drawing/2016/5/13/chartex" xmlns:cx8="http://schemas.microsoft.com/office/drawing/2016/5/14/chartex" xmlns:mc="http://schemas.openxmlformats.org/markup-compatibility/2006" xmlns:aink="http://schemas.microsoft.com/office/drawing/2016/ink" xmlns:am3d="http://schemas.microsoft.com/office/drawing/2017/model3d" xmlns:o="urn:schemas-microsoft-com:office:office" xmlns:r="http://schemas.openxmlformats.org/officeDocument/2006/relationships" xmlns:m="http://schemas.openxmlformats.org/officeDocument/2006/math" xmlns:v="urn:schemas-microsoft-com:vml" xmlns:wp14="http://schemas.microsoft.com/office/word/2010/wordprocessingDrawing" xmlns:wp="http://schemas.openxmlformats.org/drawingml/2006/wordprocessingDrawing" xmlns:w10="urn:schemas-microsoft-com:office:word" xmlns:w="http://schemas.openxmlformats.org/wordprocessingml/2006/main" xmlns:w14="http://schemas.microsoft.com/office/word/2010/wordml" xmlns:w15="http://schemas.microsoft.com/office/word/2012/wordml" xmlns:w16cid="http://schemas.microsoft.com/office/word/2016/wordml/cid" xmlns:w16se="http://schemas.microsoft.com/office/word/2015/wordml/symex" xmlns:wpg="http://schemas.microsoft.com/office/word/2010/wordprocessingGroup" xmlns:wpi="http://schemas.microsoft.com/office/word/2010/wordprocessingInk" xmlns:wne="http://schemas.microsoft.com/office/word/2006/wordml" xmlns:wps="http://schemas.microsoft.com/office/word/2010/wordprocessingShape" mc:Ignorable="w14 w15 w16se w16cid wp14">
   <w:footnote w:type="separator" w:id="-1">
     <w:p>
       <w:pPr>
@@ -3127,7 +2764,7 @@
 </file>
 
 <file path=word/styles.xml><?xml version="1.0" encoding="utf-8"?>
-<w:styles xmlns:mc="http://schemas.openxmlformats.org/markup-compatibility/2006" xmlns:r="http://schemas.openxmlformats.org/officeDocument/2006/relationships" xmlns:w="http://schemas.openxmlformats.org/wordprocessingml/2006/main" xmlns:w14="http://schemas.microsoft.com/office/word/2010/wordml" mc:Ignorable="w14">
+<w:styles xmlns:mc="http://schemas.openxmlformats.org/markup-compatibility/2006" xmlns:r="http://schemas.openxmlformats.org/officeDocument/2006/relationships" xmlns:w="http://schemas.openxmlformats.org/wordprocessingml/2006/main" xmlns:w14="http://schemas.microsoft.com/office/word/2010/wordml" xmlns:w15="http://schemas.microsoft.com/office/word/2012/wordml" xmlns:w16cid="http://schemas.microsoft.com/office/word/2016/wordml/cid" xmlns:w16se="http://schemas.microsoft.com/office/word/2015/wordml/symex" mc:Ignorable="w14 w15 w16se w16cid">
   <w:docDefaults>
     <w:rPrDefault>
       <w:rPr>
@@ -3143,977 +2780,382 @@
       </w:pPr>
     </w:pPrDefault>
   </w:docDefaults>
-  <w:latentStyles w:defLockedState="0" w:defUIPriority="99" w:defSemiHidden="1" w:defUnhideWhenUsed="1" w:defQFormat="0" w:count="267">
-    <w:lsdException w:name="Normal" w:semiHidden="0" w:uiPriority="0" w:unhideWhenUsed="0" w:qFormat="1"/>
-    <w:lsdException w:name="heading 1" w:semiHidden="0" w:uiPriority="9" w:unhideWhenUsed="0" w:qFormat="1"/>
-    <w:lsdException w:name="heading 2" w:uiPriority="9" w:qFormat="1"/>
-    <w:lsdException w:name="heading 3" w:uiPriority="9" w:qFormat="1"/>
-    <w:lsdException w:name="heading 4" w:uiPriority="9" w:qFormat="1"/>
-    <w:lsdException w:name="heading 5" w:uiPriority="9" w:qFormat="1"/>
-    <w:lsdException w:name="heading 6" w:uiPriority="9" w:qFormat="1"/>
-    <w:lsdException w:name="heading 7" w:uiPriority="9" w:qFormat="1"/>
-    <w:lsdException w:name="heading 8" w:uiPriority="9" w:qFormat="1"/>
-    <w:lsdException w:name="heading 9" w:uiPriority="9" w:qFormat="1"/>
-    <w:lsdException w:name="toc 1" w:uiPriority="39"/>
-    <w:lsdException w:name="toc 2" w:uiPriority="39"/>
-    <w:lsdException w:name="toc 3" w:uiPriority="39"/>
-    <w:lsdException w:name="toc 4" w:uiPriority="39"/>
-    <w:lsdException w:name="toc 5" w:uiPriority="39"/>
-    <w:lsdException w:name="toc 6" w:uiPriority="39"/>
-    <w:lsdException w:name="toc 7" w:uiPriority="39"/>
-    <w:lsdException w:name="toc 8" w:uiPriority="39"/>
-    <w:lsdException w:name="toc 9" w:uiPriority="39"/>
-    <w:lsdException w:name="annotation text" w:uiPriority="0"/>
-    <w:lsdException w:name="caption" w:uiPriority="35" w:qFormat="1"/>
-    <w:lsdException w:name="annotation reference" w:uiPriority="0"/>
-    <w:lsdException w:name="Title" w:semiHidden="0" w:uiPriority="10" w:unhideWhenUsed="0" w:qFormat="1"/>
-    <w:lsdException w:name="Default Paragraph Font" w:uiPriority="1"/>
-    <w:lsdException w:name="Subtitle" w:semiHidden="0" w:uiPriority="11" w:unhideWhenUsed="0" w:qFormat="1"/>
-    <w:lsdException w:name="Strong" w:semiHidden="0" w:uiPriority="22" w:unhideWhenUsed="0" w:qFormat="1"/>
-    <w:lsdException w:name="Emphasis" w:semiHidden="0" w:uiPriority="20" w:unhideWhenUsed="0" w:qFormat="1"/>
-    <w:lsdException w:name="Table Grid" w:semiHidden="0" w:uiPriority="59" w:unhideWhenUsed="0"/>
-    <w:lsdException w:name="Placeholder Text" w:unhideWhenUsed="0"/>
-    <w:lsdException w:name="No Spacing" w:semiHidden="0" w:uiPriority="1" w:unhideWhenUsed="0" w:qFormat="1"/>
-    <w:lsdException w:name="Light Shading" w:semiHidden="0" w:uiPriority="60" w:unhideWhenUsed="0"/>
-    <w:lsdException w:name="Light List" w:semiHidden="0" w:uiPriority="61" w:unhideWhenUsed="0"/>
-    <w:lsdException w:name="Light Grid" w:semiHidden="0" w:uiPriority="62" w:unhideWhenUsed="0"/>
-    <w:lsdException w:name="Medium Shading 1" w:semiHidden="0" w:uiPriority="63" w:unhideWhenUsed="0"/>
-    <w:lsdException w:name="Medium Shading 2" w:semiHidden="0" w:uiPriority="64" w:unhideWhenUsed="0"/>
-    <w:lsdException w:name="Medium List 1" w:semiHidden="0" w:uiPriority="65" w:unhideWhenUsed="0"/>
-    <w:lsdException w:name="Medium List 2" w:semiHidden="0" w:uiPriority="66" w:unhideWhenUsed="0"/>
-    <w:lsdException w:name="Medium Grid 1" w:semiHidden="0" w:uiPriority="67" w:unhideWhenUsed="0"/>
-    <w:lsdException w:name="Medium Grid 2" w:semiHidden="0" w:uiPriority="68" w:unhideWhenUsed="0"/>
-    <w:lsdException w:name="Medium Grid 3" w:semiHidden="0" w:uiPriority="69" w:unhideWhenUsed="0"/>
-    <w:lsdException w:name="Dark List" w:semiHidden="0" w:uiPriority="70" w:unhideWhenUsed="0"/>
-    <w:lsdException w:name="Colorful Shading" w:semiHidden="0" w:uiPriority="71" w:unhideWhenUsed="0"/>
-    <w:lsdException w:name="Colorful List" w:semiHidden="0" w:uiPriority="72" w:unhideWhenUsed="0"/>
-    <w:lsdException w:name="Colorful Grid" w:semiHidden="0" w:uiPriority="73" w:unhideWhenUsed="0"/>
-    <w:lsdException w:name="Light Shading Accent 1" w:semiHidden="0" w:uiPriority="60" w:unhideWhenUsed="0"/>
-    <w:lsdException w:name="Light List Accent 1" w:semiHidden="0" w:uiPriority="61" w:unhideWhenUsed="0"/>
-    <w:lsdException w:name="Light Grid Accent 1" w:semiHidden="0" w:uiPriority="62" w:unhideWhenUsed="0"/>
-    <w:lsdException w:name="Medium Shading 1 Accent 1" w:semiHidden="0" w:uiPriority="63" w:unhideWhenUsed="0"/>
-    <w:lsdException w:name="Medium Shading 2 Accent 1" w:semiHidden="0" w:uiPriority="64" w:unhideWhenUsed="0"/>
-    <w:lsdException w:name="Medium List 1 Accent 1" w:semiHidden="0" w:uiPriority="65" w:unhideWhenUsed="0"/>
-    <w:lsdException w:name="Revision" w:unhideWhenUsed="0"/>
-    <w:lsdException w:name="List Paragraph" w:semiHidden="0" w:uiPriority="34" w:unhideWhenUsed="0" w:qFormat="1"/>
-    <w:lsdException w:name="Quote" w:semiHidden="0" w:uiPriority="29" w:unhideWhenUsed="0" w:qFormat="1"/>
-    <w:lsdException w:name="Intense Quote" w:semiHidden="0" w:uiPriority="30" w:unhideWhenUsed="0" w:qFormat="1"/>
-    <w:lsdException w:name="Medium List 2 Accent 1" w:semiHidden="0" w:uiPriority="66" w:unhideWhenUsed="0"/>
-    <w:lsdException w:name="Medium Grid 1 Accent 1" w:semiHidden="0" w:uiPriority="67" w:unhideWhenUsed="0"/>
-    <w:lsdException w:name="Medium Grid 2 Accent 1" w:semiHidden="0" w:uiPriority="68" w:unhideWhenUsed="0"/>
-    <w:lsdException w:name="Medium Grid 3 Accent 1" w:semiHidden="0" w:uiPriority="69" w:unhideWhenUsed="0"/>
-    <w:lsdException w:name="Dark List Accent 1" w:semiHidden="0" w:uiPriority="70" w:unhideWhenUsed="0"/>
-    <w:lsdException w:name="Colorful Shading Accent 1" w:semiHidden="0" w:uiPriority="71" w:unhideWhenUsed="0"/>
-    <w:lsdException w:name="Colorful List Accent 1" w:semiHidden="0" w:uiPriority="72" w:unhideWhenUsed="0"/>
-    <w:lsdException w:name="Colorful Grid Accent 1" w:semiHidden="0" w:uiPriority="73" w:unhideWhenUsed="0"/>
-    <w:lsdException w:name="Light Shading Accent 2" w:semiHidden="0" w:uiPriority="60" w:unhideWhenUsed="0"/>
-    <w:lsdException w:name="Light List Accent 2" w:semiHidden="0" w:uiPriority="61" w:unhideWhenUsed="0"/>
-    <w:lsdException w:name="Light Grid Accent 2" w:semiHidden="0" w:uiPriority="62" w:unhideWhenUsed="0"/>
-    <w:lsdException w:name="Medium Shading 1 Accent 2" w:semiHidden="0" w:uiPriority="63" w:unhideWhenUsed="0"/>
-    <w:lsdException w:name="Medium Shading 2 Accent 2" w:semiHidden="0" w:uiPriority="64" w:unhideWhenUsed="0"/>
-    <w:lsdException w:name="Medium List 1 Accent 2" w:semiHidden="0" w:uiPriority="65" w:unhideWhenUsed="0"/>
-    <w:lsdException w:name="Medium List 2 Accent 2" w:semiHidden="0" w:uiPriority="66" w:unhideWhenUsed="0"/>
-    <w:lsdException w:name="Medium Grid 1 Accent 2" w:semiHidden="0" w:uiPriority="67" w:unhideWhenUsed="0"/>
-    <w:lsdException w:name="Medium Grid 2 Accent 2" w:semiHidden="0" w:uiPriority="68" w:unhideWhenUsed="0"/>
-    <w:lsdException w:name="Medium Grid 3 Accent 2" w:semiHidden="0" w:uiPriority="69" w:unhideWhenUsed="0"/>
-    <w:lsdException w:name="Dark List Accent 2" w:semiHidden="0" w:uiPriority="70" w:unhideWhenUsed="0"/>
-    <w:lsdException w:name="Colorful Shading Accent 2" w:semiHidden="0" w:uiPriority="71" w:unhideWhenUsed="0"/>
-    <w:lsdException w:name="Colorful List Accent 2" w:semiHidden="0" w:uiPriority="72" w:unhideWhenUsed="0"/>
-    <w:lsdException w:name="Colorful Grid Accent 2" w:semiHidden="0" w:uiPriority="73" w:unhideWhenUsed="0"/>
-    <w:lsdException w:name="Light Shading Accent 3" w:semiHidden="0" w:uiPriority="60" w:unhideWhenUsed="0"/>
-    <w:lsdException w:name="Light List Accent 3" w:semiHidden="0" w:uiPriority="61" w:unhideWhenUsed="0"/>
-    <w:lsdException w:name="Light Grid Accent 3" w:semiHidden="0" w:uiPriority="62" w:unhideWhenUsed="0"/>
-    <w:lsdException w:name="Medium Shading 1 Accent 3" w:semiHidden="0" w:uiPriority="63" w:unhideWhenUsed="0"/>
-    <w:lsdException w:name="Medium Shading 2 Accent 3" w:semiHidden="0" w:uiPriority="64" w:unhideWhenUsed="0"/>
-    <w:lsdException w:name="Medium List 1 Accent 3" w:semiHidden="0" w:uiPriority="65" w:unhideWhenUsed="0"/>
-    <w:lsdException w:name="Medium List 2 Accent 3" w:semiHidden="0" w:uiPriority="66" w:unhideWhenUsed="0"/>
-    <w:lsdException w:name="Medium Grid 1 Accent 3" w:semiHidden="0" w:uiPriority="67" w:unhideWhenUsed="0"/>
-    <w:lsdException w:name="Medium Grid 2 Accent 3" w:semiHidden="0" w:uiPriority="68" w:unhideWhenUsed="0"/>
-    <w:lsdException w:name="Medium Grid 3 Accent 3" w:semiHidden="0" w:uiPriority="69" w:unhideWhenUsed="0"/>
-    <w:lsdException w:name="Dark List Accent 3" w:semiHidden="0" w:uiPriority="70" w:unhideWhenUsed="0"/>
-    <w:lsdException w:name="Colorful Shading Accent 3" w:semiHidden="0" w:uiPriority="71" w:unhideWhenUsed="0"/>
-    <w:lsdException w:name="Colorful List Accent 3" w:semiHidden="0" w:uiPriority="72" w:unhideWhenUsed="0"/>
-    <w:lsdException w:name="Colorful Grid Accent 3" w:semiHidden="0" w:uiPriority="73" w:unhideWhenUsed="0"/>
-    <w:lsdException w:name="Light Shading Accent 4" w:semiHidden="0" w:uiPriority="60" w:unhideWhenUsed="0"/>
-    <w:lsdException w:name="Light List Accent 4" w:semiHidden="0" w:uiPriority="61" w:unhideWhenUsed="0"/>
-    <w:lsdException w:name="Light Grid Accent 4" w:semiHidden="0" w:uiPriority="62" w:unhideWhenUsed="0"/>
-    <w:lsdException w:name="Medium Shading 1 Accent 4" w:semiHidden="0" w:uiPriority="63" w:unhideWhenUsed="0"/>
-    <w:lsdException w:name="Medium Shading 2 Accent 4" w:semiHidden="0" w:uiPriority="64" w:unhideWhenUsed="0"/>
-    <w:lsdException w:name="Medium List 1 Accent 4" w:semiHidden="0" w:uiPriority="65" w:unhideWhenUsed="0"/>
-    <w:lsdException w:name="Medium List 2 Accent 4" w:semiHidden="0" w:uiPriority="66" w:unhideWhenUsed="0"/>
-    <w:lsdException w:name="Medium Grid 1 Accent 4" w:semiHidden="0" w:uiPriority="67" w:unhideWhenUsed="0"/>
-    <w:lsdException w:name="Medium Grid 2 Accent 4" w:semiHidden="0" w:uiPriority="68" w:unhideWhenUsed="0"/>
-    <w:lsdException w:name="Medium Grid 3 Accent 4" w:semiHidden="0" w:uiPriority="69" w:unhideWhenUsed="0"/>
-    <w:lsdException w:name="Dark List Accent 4" w:semiHidden="0" w:uiPriority="70" w:unhideWhenUsed="0"/>
-    <w:lsdException w:name="Colorful Shading Accent 4" w:semiHidden="0" w:uiPriority="71" w:unhideWhenUsed="0"/>
-    <w:lsdException w:name="Colorful List Accent 4" w:semiHidden="0" w:uiPriority="72" w:unhideWhenUsed="0"/>
-    <w:lsdException w:name="Colorful Grid Accent 4" w:semiHidden="0" w:uiPriority="73" w:unhideWhenUsed="0"/>
-    <w:lsdException w:name="Light Shading Accent 5" w:semiHidden="0" w:uiPriority="60" w:unhideWhenUsed="0"/>
-    <w:lsdException w:name="Light List Accent 5" w:semiHidden="0" w:uiPriority="61" w:unhideWhenUsed="0"/>
-    <w:lsdException w:name="Light Grid Accent 5" w:semiHidden="0" w:uiPriority="62" w:unhideWhenUsed="0"/>
-    <w:lsdException w:name="Medium Shading 1 Accent 5" w:semiHidden="0" w:uiPriority="63" w:unhideWhenUsed="0"/>
-    <w:lsdException w:name="Medium Shading 2 Accent 5" w:semiHidden="0" w:uiPriority="64" w:unhideWhenUsed="0"/>
-    <w:lsdException w:name="Medium List 1 Accent 5" w:semiHidden="0" w:uiPriority="65" w:unhideWhenUsed="0"/>
-    <w:lsdException w:name="Medium List 2 Accent 5" w:semiHidden="0" w:uiPriority="66" w:unhideWhenUsed="0"/>
-    <w:lsdException w:name="Medium Grid 1 Accent 5" w:semiHidden="0" w:uiPriority="67" w:unhideWhenUsed="0"/>
-    <w:lsdException w:name="Medium Grid 2 Accent 5" w:semiHidden="0" w:uiPriority="68" w:unhideWhenUsed="0"/>
-    <w:lsdException w:name="Medium Grid 3 Accent 5" w:semiHidden="0" w:uiPriority="69" w:unhideWhenUsed="0"/>
-    <w:lsdException w:name="Dark List Accent 5" w:semiHidden="0" w:uiPriority="70" w:unhideWhenUsed="0"/>
-    <w:lsdException w:name="Colorful Shading Accent 5" w:semiHidden="0" w:uiPriority="71" w:unhideWhenUsed="0"/>
-    <w:lsdException w:name="Colorful List Accent 5" w:semiHidden="0" w:uiPriority="72" w:unhideWhenUsed="0"/>
-    <w:lsdException w:name="Colorful Grid Accent 5" w:semiHidden="0" w:uiPriority="73" w:unhideWhenUsed="0"/>
-    <w:lsdException w:name="Light Shading Accent 6" w:semiHidden="0" w:uiPriority="60" w:unhideWhenUsed="0"/>
-    <w:lsdException w:name="Light List Accent 6" w:semiHidden="0" w:uiPriority="61" w:unhideWhenUsed="0"/>
-    <w:lsdException w:name="Light Grid Accent 6" w:semiHidden="0" w:uiPriority="62" w:unhideWhenUsed="0"/>
-    <w:lsdException w:name="Medium Shading 1 Accent 6" w:semiHidden="0" w:uiPriority="63" w:unhideWhenUsed="0"/>
-    <w:lsdException w:name="Medium Shading 2 Accent 6" w:semiHidden="0" w:uiPriority="64" w:unhideWhenUsed="0"/>
-    <w:lsdException w:name="Medium List 1 Accent 6" w:semiHidden="0" w:uiPriority="65" w:unhideWhenUsed="0"/>
-    <w:lsdException w:name="Medium List 2 Accent 6" w:semiHidden="0" w:uiPriority="66" w:unhideWhenUsed="0"/>
-    <w:lsdException w:name="Medium Grid 1 Accent 6" w:semiHidden="0" w:uiPriority="67" w:unhideWhenUsed="0"/>
-    <w:lsdException w:name="Medium Grid 2 Accent 6" w:semiHidden="0" w:uiPriority="68" w:unhideWhenUsed="0"/>
-    <w:lsdException w:name="Medium Grid 3 Accent 6" w:semiHidden="0" w:uiPriority="69" w:unhideWhenUsed="0"/>
-    <w:lsdException w:name="Dark List Accent 6" w:semiHidden="0" w:uiPriority="70" w:unhideWhenUsed="0"/>
-    <w:lsdException w:name="Colorful Shading Accent 6" w:semiHidden="0" w:uiPriority="71" w:unhideWhenUsed="0"/>
-    <w:lsdException w:name="Colorful List Accent 6" w:semiHidden="0" w:uiPriority="72" w:unhideWhenUsed="0"/>
-    <w:lsdException w:name="Colorful Grid Accent 6" w:semiHidden="0" w:uiPriority="73" w:unhideWhenUsed="0"/>
-    <w:lsdException w:name="Subtle Emphasis" w:semiHidden="0" w:uiPriority="19" w:unhideWhenUsed="0" w:qFormat="1"/>
-    <w:lsdException w:name="Intense Emphasis" w:semiHidden="0" w:uiPriority="21" w:unhideWhenUsed="0" w:qFormat="1"/>
-    <w:lsdException w:name="Subtle Reference" w:semiHidden="0" w:uiPriority="31" w:unhideWhenUsed="0" w:qFormat="1"/>
-    <w:lsdException w:name="Intense Reference" w:semiHidden="0" w:uiPriority="32" w:unhideWhenUsed="0" w:qFormat="1"/>
-    <w:lsdException w:name="Book Title" w:semiHidden="0" w:uiPriority="33" w:unhideWhenUsed="0" w:qFormat="1"/>
-    <w:lsdException w:name="Bibliography" w:uiPriority="37"/>
-    <w:lsdException w:name="TOC Heading" w:uiPriority="39" w:qFormat="1"/>
-  </w:latentStyles>
-  <w:style w:type="paragraph" w:default="1" w:styleId="Normal">
-    <w:name w:val="Normal"/>
-    <w:qFormat/>
-    <w:rsid w:val="00A511D4"/>
-    <w:pPr>
-      <w:spacing w:line="320" w:lineRule="exact"/>
-      <w:jc w:val="both"/>
-    </w:pPr>
-    <w:rPr>
-      <w:rFonts w:ascii="Times New Roman" w:hAnsi="Times New Roman"/>
-    </w:rPr>
-  </w:style>
-  <w:style w:type="paragraph" w:styleId="Heading2">
-    <w:name w:val="heading 2"/>
-    <w:basedOn w:val="Normal"/>
-    <w:next w:val="Normal"/>
-    <w:link w:val="Heading2Char"/>
-    <w:uiPriority w:val="9"/>
-    <w:unhideWhenUsed/>
-    <w:qFormat/>
-    <w:rsid w:val="00FF381F"/>
-    <w:pPr>
-      <w:keepNext/>
-      <w:keepLines/>
-      <w:pageBreakBefore/>
-      <w:spacing w:before="200" w:after="360" w:line="276" w:lineRule="auto"/>
-      <w:jc w:val="center"/>
-      <w:outlineLvl w:val="1"/>
-    </w:pPr>
-    <w:rPr>
-      <w:rFonts w:ascii="Garamond" w:eastAsiaTheme="majorEastAsia" w:hAnsi="Garamond" w:cstheme="majorBidi"/>
-      <w:b/>
-      <w:bCs/>
-      <w:sz w:val="32"/>
-      <w:szCs w:val="26"/>
-      <w:lang w:val="en-CA"/>
-    </w:rPr>
-  </w:style>
-  <w:style w:type="paragraph" w:styleId="Heading3">
-    <w:name w:val="heading 3"/>
-    <w:basedOn w:val="Normal"/>
-    <w:next w:val="Normal"/>
-    <w:link w:val="Heading3Char"/>
-    <w:uiPriority w:val="9"/>
-    <w:semiHidden/>
-    <w:unhideWhenUsed/>
-    <w:qFormat/>
-    <w:rsid w:val="00FF381F"/>
-    <w:pPr>
-      <w:keepNext/>
-      <w:keepLines/>
-      <w:spacing w:before="200" w:after="0"/>
-      <w:outlineLvl w:val="2"/>
-    </w:pPr>
-    <w:rPr>
-      <w:rFonts w:asciiTheme="majorHAnsi" w:eastAsiaTheme="majorEastAsia" w:hAnsiTheme="majorHAnsi" w:cstheme="majorBidi"/>
-      <w:b/>
-      <w:bCs/>
-      <w:color w:val="4F81BD" w:themeColor="accent1"/>
-    </w:rPr>
-  </w:style>
-  <w:style w:type="paragraph" w:styleId="Heading4">
-    <w:name w:val="heading 4"/>
-    <w:basedOn w:val="Normal"/>
-    <w:next w:val="Normal"/>
-    <w:link w:val="Heading4Char"/>
-    <w:uiPriority w:val="9"/>
-    <w:unhideWhenUsed/>
-    <w:qFormat/>
-    <w:rsid w:val="00FF381F"/>
-    <w:pPr>
-      <w:keepNext/>
-      <w:keepLines/>
-      <w:spacing w:before="200" w:after="0"/>
-      <w:outlineLvl w:val="3"/>
-    </w:pPr>
-    <w:rPr>
-      <w:rFonts w:asciiTheme="majorHAnsi" w:eastAsiaTheme="majorEastAsia" w:hAnsiTheme="majorHAnsi" w:cstheme="majorBidi"/>
-      <w:b/>
-      <w:bCs/>
-      <w:i/>
-      <w:iCs/>
-      <w:color w:val="4F81BD" w:themeColor="accent1"/>
-    </w:rPr>
-  </w:style>
-  <w:style w:type="character" w:default="1" w:styleId="DefaultParagraphFont">
-    <w:name w:val="Default Paragraph Font"/>
-    <w:uiPriority w:val="1"/>
-    <w:semiHidden/>
-    <w:unhideWhenUsed/>
-  </w:style>
-  <w:style w:type="table" w:default="1" w:styleId="TableNormal">
-    <w:name w:val="Normal Table"/>
-    <w:uiPriority w:val="99"/>
-    <w:semiHidden/>
-    <w:unhideWhenUsed/>
-    <w:tblPr>
-      <w:tblInd w:w="0" w:type="dxa"/>
-      <w:tblCellMar>
-        <w:top w:w="0" w:type="dxa"/>
-        <w:left w:w="108" w:type="dxa"/>
-        <w:bottom w:w="0" w:type="dxa"/>
-        <w:right w:w="108" w:type="dxa"/>
-      </w:tblCellMar>
-    </w:tblPr>
-  </w:style>
-  <w:style w:type="numbering" w:default="1" w:styleId="NoList">
-    <w:name w:val="No List"/>
-    <w:uiPriority w:val="99"/>
-    <w:semiHidden/>
-    <w:unhideWhenUsed/>
-  </w:style>
-  <w:style w:type="table" w:styleId="TableGrid">
-    <w:name w:val="Table Grid"/>
-    <w:basedOn w:val="TableNormal"/>
-    <w:uiPriority w:val="59"/>
-    <w:rsid w:val="00941DA9"/>
-    <w:pPr>
-      <w:spacing w:after="0" w:line="240" w:lineRule="auto"/>
-    </w:pPr>
-    <w:tblPr>
-      <w:tblBorders>
-        <w:top w:val="single" w:sz="4" w:space="0" w:color="auto"/>
-        <w:left w:val="single" w:sz="4" w:space="0" w:color="auto"/>
-        <w:bottom w:val="single" w:sz="4" w:space="0" w:color="auto"/>
-        <w:right w:val="single" w:sz="4" w:space="0" w:color="auto"/>
-        <w:insideH w:val="single" w:sz="4" w:space="0" w:color="auto"/>
-        <w:insideV w:val="single" w:sz="4" w:space="0" w:color="auto"/>
-      </w:tblBorders>
-    </w:tblPr>
-  </w:style>
-  <w:style w:type="paragraph" w:customStyle="1" w:styleId="Coptic">
-    <w:name w:val="Coptic"/>
-    <w:basedOn w:val="Normal"/>
-    <w:link w:val="CopticChar"/>
-    <w:qFormat/>
-    <w:rsid w:val="00A511D4"/>
-    <w:rPr>
-      <w:rFonts w:ascii="FreeSerifAvvaShenouda" w:hAnsi="FreeSerifAvvaShenouda"/>
-    </w:rPr>
-  </w:style>
-  <w:style w:type="paragraph" w:styleId="BalloonText">
-    <w:name w:val="Balloon Text"/>
-    <w:basedOn w:val="Normal"/>
-    <w:link w:val="BalloonTextChar"/>
-    <w:uiPriority w:val="99"/>
-    <w:semiHidden/>
-    <w:unhideWhenUsed/>
-    <w:rsid w:val="00C35319"/>
-    <w:pPr>
-      <w:spacing w:after="0" w:line="240" w:lineRule="auto"/>
-    </w:pPr>
-    <w:rPr>
-      <w:rFonts w:ascii="Tahoma" w:hAnsi="Tahoma" w:cs="Tahoma"/>
-      <w:sz w:val="16"/>
-      <w:szCs w:val="16"/>
-    </w:rPr>
-  </w:style>
-  <w:style w:type="character" w:customStyle="1" w:styleId="CopticChar">
-    <w:name w:val="Coptic Char"/>
-    <w:basedOn w:val="DefaultParagraphFont"/>
-    <w:link w:val="Coptic"/>
-    <w:rsid w:val="00A511D4"/>
-    <w:rPr>
-      <w:rFonts w:ascii="FreeSerifAvvaShenouda" w:hAnsi="FreeSerifAvvaShenouda"/>
-    </w:rPr>
-  </w:style>
-  <w:style w:type="character" w:customStyle="1" w:styleId="BalloonTextChar">
-    <w:name w:val="Balloon Text Char"/>
-    <w:basedOn w:val="DefaultParagraphFont"/>
-    <w:link w:val="BalloonText"/>
-    <w:uiPriority w:val="99"/>
-    <w:semiHidden/>
-    <w:rsid w:val="00C35319"/>
-    <w:rPr>
-      <w:rFonts w:ascii="Tahoma" w:hAnsi="Tahoma" w:cs="Tahoma"/>
-      <w:sz w:val="16"/>
-      <w:szCs w:val="16"/>
-    </w:rPr>
-  </w:style>
-  <w:style w:type="paragraph" w:customStyle="1" w:styleId="CopticVerse">
-    <w:name w:val="Coptic Verse"/>
-    <w:basedOn w:val="Normal"/>
-    <w:link w:val="CopticVerseChar"/>
-    <w:qFormat/>
-    <w:rsid w:val="00C35319"/>
-    <w:pPr>
-      <w:spacing w:after="240" w:line="360" w:lineRule="exact"/>
-    </w:pPr>
-    <w:rPr>
-      <w:rFonts w:ascii="FreeSerifAvvaShenouda" w:hAnsi="FreeSerifAvvaShenouda" w:cs="Calibri"/>
-      <w:noProof/>
-      <w:sz w:val="24"/>
-    </w:rPr>
-  </w:style>
-  <w:style w:type="character" w:customStyle="1" w:styleId="CopticVerseChar">
-    <w:name w:val="Coptic Verse Char"/>
-    <w:basedOn w:val="DefaultParagraphFont"/>
-    <w:link w:val="CopticVerse"/>
-    <w:rsid w:val="00C35319"/>
-    <w:rPr>
-      <w:rFonts w:ascii="FreeSerifAvvaShenouda" w:hAnsi="FreeSerifAvvaShenouda" w:cs="Calibri"/>
-      <w:noProof/>
-      <w:sz w:val="24"/>
-    </w:rPr>
-  </w:style>
-  <w:style w:type="paragraph" w:customStyle="1" w:styleId="EngEnd">
-    <w:name w:val="EngEnd"/>
-    <w:basedOn w:val="Normal"/>
-    <w:link w:val="EngEndChar"/>
-    <w:qFormat/>
-    <w:rsid w:val="00C35319"/>
-    <w:pPr>
-      <w:spacing w:after="360" w:line="360" w:lineRule="exact"/>
-    </w:pPr>
-    <w:rPr>
-      <w:rFonts w:ascii="Garamond" w:eastAsia="Times New Roman" w:hAnsi="Garamond" w:cs="Times New Roman"/>
-      <w:color w:val="000000"/>
-      <w:sz w:val="24"/>
-      <w:szCs w:val="24"/>
-    </w:rPr>
-  </w:style>
-  <w:style w:type="character" w:customStyle="1" w:styleId="EngEndChar">
-    <w:name w:val="EngEnd Char"/>
-    <w:basedOn w:val="DefaultParagraphFont"/>
-    <w:link w:val="EngEnd"/>
-    <w:rsid w:val="00C35319"/>
-    <w:rPr>
-      <w:rFonts w:ascii="Garamond" w:eastAsia="Times New Roman" w:hAnsi="Garamond" w:cs="Times New Roman"/>
-      <w:color w:val="000000"/>
-      <w:sz w:val="24"/>
-      <w:szCs w:val="24"/>
-    </w:rPr>
-  </w:style>
-  <w:style w:type="character" w:customStyle="1" w:styleId="Heading2Char">
-    <w:name w:val="Heading 2 Char"/>
-    <w:basedOn w:val="DefaultParagraphFont"/>
-    <w:link w:val="Heading2"/>
-    <w:uiPriority w:val="9"/>
-    <w:rsid w:val="00FF381F"/>
-    <w:rPr>
-      <w:rFonts w:ascii="Garamond" w:eastAsiaTheme="majorEastAsia" w:hAnsi="Garamond" w:cstheme="majorBidi"/>
-      <w:b/>
-      <w:bCs/>
-      <w:sz w:val="32"/>
-      <w:szCs w:val="26"/>
-      <w:lang w:val="en-CA"/>
-    </w:rPr>
-  </w:style>
-  <w:style w:type="paragraph" w:customStyle="1" w:styleId="Heading2non-TOC">
-    <w:name w:val="Heading 2 non-TOC"/>
-    <w:basedOn w:val="Heading2"/>
-    <w:link w:val="Heading2non-TOCChar"/>
-    <w:qFormat/>
-    <w:rsid w:val="00FF381F"/>
-    <w:pPr>
-      <w:pageBreakBefore w:val="0"/>
-      <w:spacing w:before="0"/>
-      <w:outlineLvl w:val="9"/>
-    </w:pPr>
-    <w:rPr>
-      <w:rFonts w:ascii="FreeSerifAvvaShenouda" w:hAnsi="FreeSerifAvvaShenouda" w:cs="FreeSerifAvvaShenouda"/>
-      <w:noProof/>
-    </w:rPr>
-  </w:style>
-  <w:style w:type="character" w:customStyle="1" w:styleId="Heading2non-TOCChar">
-    <w:name w:val="Heading 2 non-TOC Char"/>
-    <w:basedOn w:val="Heading2Char"/>
-    <w:link w:val="Heading2non-TOC"/>
-    <w:rsid w:val="00FF381F"/>
-    <w:rPr>
-      <w:rFonts w:ascii="FreeSerifAvvaShenouda" w:eastAsiaTheme="majorEastAsia" w:hAnsi="FreeSerifAvvaShenouda" w:cs="FreeSerifAvvaShenouda"/>
-      <w:b/>
-      <w:bCs/>
-      <w:noProof/>
-      <w:sz w:val="32"/>
-      <w:szCs w:val="26"/>
-      <w:lang w:val="en-CA"/>
-    </w:rPr>
-  </w:style>
-  <w:style w:type="character" w:customStyle="1" w:styleId="Heading4Char">
-    <w:name w:val="Heading 4 Char"/>
-    <w:basedOn w:val="DefaultParagraphFont"/>
-    <w:link w:val="Heading4"/>
-    <w:uiPriority w:val="9"/>
-    <w:rsid w:val="00FF381F"/>
-    <w:rPr>
-      <w:rFonts w:asciiTheme="majorHAnsi" w:eastAsiaTheme="majorEastAsia" w:hAnsiTheme="majorHAnsi" w:cstheme="majorBidi"/>
-      <w:b/>
-      <w:bCs/>
-      <w:i/>
-      <w:iCs/>
-      <w:color w:val="4F81BD" w:themeColor="accent1"/>
-    </w:rPr>
-  </w:style>
-  <w:style w:type="paragraph" w:customStyle="1" w:styleId="Heading3non-TOC">
-    <w:name w:val="Heading 3 non-TOC"/>
-    <w:basedOn w:val="Heading3"/>
-    <w:link w:val="Heading3non-TOCChar"/>
-    <w:qFormat/>
-    <w:rsid w:val="00FF381F"/>
-    <w:pPr>
-      <w:spacing w:before="0" w:after="240" w:line="276" w:lineRule="auto"/>
-      <w:jc w:val="center"/>
-      <w:outlineLvl w:val="9"/>
-    </w:pPr>
-    <w:rPr>
-      <w:rFonts w:ascii="FreeSerifAvvaShenouda" w:hAnsi="FreeSerifAvvaShenouda" w:cs="FreeSerifAvvaShenouda"/>
-      <w:color w:val="auto"/>
-      <w:sz w:val="28"/>
-      <w:lang w:val="en-CA"/>
-    </w:rPr>
-  </w:style>
-  <w:style w:type="character" w:customStyle="1" w:styleId="Heading3non-TOCChar">
-    <w:name w:val="Heading 3 non-TOC Char"/>
-    <w:basedOn w:val="Heading3Char"/>
-    <w:link w:val="Heading3non-TOC"/>
-    <w:rsid w:val="00FF381F"/>
-    <w:rPr>
-      <w:rFonts w:ascii="FreeSerifAvvaShenouda" w:eastAsiaTheme="majorEastAsia" w:hAnsi="FreeSerifAvvaShenouda" w:cs="FreeSerifAvvaShenouda"/>
-      <w:b/>
-      <w:bCs/>
-      <w:color w:val="4F81BD" w:themeColor="accent1"/>
-      <w:sz w:val="28"/>
-      <w:lang w:val="en-CA"/>
-    </w:rPr>
-  </w:style>
-  <w:style w:type="character" w:customStyle="1" w:styleId="Heading3Char">
-    <w:name w:val="Heading 3 Char"/>
-    <w:basedOn w:val="DefaultParagraphFont"/>
-    <w:link w:val="Heading3"/>
-    <w:uiPriority w:val="9"/>
-    <w:semiHidden/>
-    <w:rsid w:val="00FF381F"/>
-    <w:rPr>
-      <w:rFonts w:asciiTheme="majorHAnsi" w:eastAsiaTheme="majorEastAsia" w:hAnsiTheme="majorHAnsi" w:cstheme="majorBidi"/>
-      <w:b/>
-      <w:bCs/>
-      <w:color w:val="4F81BD" w:themeColor="accent1"/>
-    </w:rPr>
-  </w:style>
-  <w:style w:type="character" w:styleId="CommentReference">
-    <w:name w:val="annotation reference"/>
-    <w:basedOn w:val="DefaultParagraphFont"/>
-    <w:semiHidden/>
-    <w:unhideWhenUsed/>
-    <w:rsid w:val="00F75DA5"/>
-    <w:rPr>
-      <w:sz w:val="16"/>
-      <w:szCs w:val="16"/>
-    </w:rPr>
-  </w:style>
-  <w:style w:type="paragraph" w:styleId="CommentText">
-    <w:name w:val="annotation text"/>
-    <w:basedOn w:val="Normal"/>
-    <w:link w:val="CommentTextChar"/>
-    <w:semiHidden/>
-    <w:unhideWhenUsed/>
-    <w:rsid w:val="00F75DA5"/>
-    <w:pPr>
-      <w:spacing w:line="240" w:lineRule="auto"/>
-    </w:pPr>
-    <w:rPr>
-      <w:rFonts w:ascii="Garamond" w:hAnsi="Garamond"/>
-      <w:sz w:val="20"/>
-      <w:szCs w:val="20"/>
-      <w:lang w:val="en-CA"/>
-    </w:rPr>
-  </w:style>
-  <w:style w:type="character" w:customStyle="1" w:styleId="CommentTextChar">
-    <w:name w:val="Comment Text Char"/>
-    <w:basedOn w:val="DefaultParagraphFont"/>
-    <w:link w:val="CommentText"/>
-    <w:uiPriority w:val="99"/>
-    <w:semiHidden/>
-    <w:rsid w:val="00F75DA5"/>
-    <w:rPr>
-      <w:rFonts w:ascii="Garamond" w:hAnsi="Garamond"/>
-      <w:sz w:val="20"/>
-      <w:szCs w:val="20"/>
-      <w:lang w:val="en-CA"/>
-    </w:rPr>
-  </w:style>
-  <w:style w:type="paragraph" w:customStyle="1" w:styleId="CopticInd">
-    <w:name w:val="CopticInd"/>
-    <w:basedOn w:val="Normal"/>
-    <w:link w:val="CopticIndChar"/>
-    <w:qFormat/>
-    <w:rsid w:val="00F75DA5"/>
-    <w:pPr>
-      <w:spacing w:after="0" w:line="360" w:lineRule="exact"/>
-      <w:ind w:firstLine="144"/>
-      <w:jc w:val="left"/>
-    </w:pPr>
-    <w:rPr>
-      <w:rFonts w:ascii="FreeSerifAvvaShenouda" w:hAnsi="FreeSerifAvvaShenouda" w:cs="Calibri"/>
-      <w:noProof/>
-      <w:sz w:val="24"/>
-    </w:rPr>
-  </w:style>
-  <w:style w:type="character" w:customStyle="1" w:styleId="CopticIndChar">
-    <w:name w:val="CopticInd Char"/>
-    <w:basedOn w:val="DefaultParagraphFont"/>
-    <w:link w:val="CopticInd"/>
-    <w:rsid w:val="00F75DA5"/>
-    <w:rPr>
-      <w:rFonts w:ascii="FreeSerifAvvaShenouda" w:hAnsi="FreeSerifAvvaShenouda" w:cs="Calibri"/>
-      <w:noProof/>
-      <w:sz w:val="24"/>
-    </w:rPr>
-  </w:style>
-  <w:style w:type="paragraph" w:customStyle="1" w:styleId="EngInd">
-    <w:name w:val="EngInd"/>
-    <w:basedOn w:val="Normal"/>
-    <w:link w:val="EngIndChar"/>
-    <w:qFormat/>
-    <w:rsid w:val="00F75DA5"/>
-    <w:pPr>
-      <w:spacing w:after="0" w:line="360" w:lineRule="exact"/>
-      <w:ind w:firstLine="144"/>
-      <w:contextualSpacing/>
-      <w:jc w:val="left"/>
-    </w:pPr>
-    <w:rPr>
-      <w:rFonts w:ascii="Garamond" w:eastAsia="Times New Roman" w:hAnsi="Garamond" w:cs="Times New Roman"/>
-      <w:color w:val="000000"/>
-      <w:sz w:val="24"/>
-      <w:szCs w:val="24"/>
-    </w:rPr>
-  </w:style>
-  <w:style w:type="character" w:customStyle="1" w:styleId="EngIndChar">
-    <w:name w:val="EngInd Char"/>
-    <w:basedOn w:val="DefaultParagraphFont"/>
-    <w:link w:val="EngInd"/>
-    <w:rsid w:val="00F75DA5"/>
-    <w:rPr>
-      <w:rFonts w:ascii="Garamond" w:eastAsia="Times New Roman" w:hAnsi="Garamond" w:cs="Times New Roman"/>
-      <w:color w:val="000000"/>
-      <w:sz w:val="24"/>
-      <w:szCs w:val="24"/>
-    </w:rPr>
-  </w:style>
-  <w:style w:type="paragraph" w:styleId="Title">
-    <w:name w:val="Title"/>
-    <w:basedOn w:val="Normal"/>
-    <w:next w:val="Normal"/>
-    <w:link w:val="TitleChar"/>
-    <w:uiPriority w:val="10"/>
-    <w:qFormat/>
-    <w:rsid w:val="00F75DA5"/>
-    <w:pPr>
-      <w:framePr w:wrap="around" w:vAnchor="text" w:hAnchor="text" w:y="1"/>
-      <w:pBdr>
-        <w:bottom w:val="single" w:sz="8" w:space="4" w:color="4F81BD" w:themeColor="accent1"/>
-      </w:pBdr>
-      <w:spacing w:after="300" w:line="480" w:lineRule="auto"/>
-      <w:contextualSpacing/>
-      <w:jc w:val="center"/>
-    </w:pPr>
-    <w:rPr>
-      <w:rFonts w:asciiTheme="majorHAnsi" w:eastAsiaTheme="majorEastAsia" w:hAnsiTheme="majorHAnsi" w:cstheme="majorBidi"/>
-      <w:spacing w:val="5"/>
-      <w:kern w:val="28"/>
-      <w:sz w:val="52"/>
-      <w:szCs w:val="52"/>
-      <w:lang w:val="en-CA"/>
-    </w:rPr>
-  </w:style>
-  <w:style w:type="character" w:customStyle="1" w:styleId="TitleChar">
-    <w:name w:val="Title Char"/>
-    <w:basedOn w:val="DefaultParagraphFont"/>
-    <w:link w:val="Title"/>
-    <w:uiPriority w:val="10"/>
-    <w:rsid w:val="00F75DA5"/>
-    <w:rPr>
-      <w:rFonts w:asciiTheme="majorHAnsi" w:eastAsiaTheme="majorEastAsia" w:hAnsiTheme="majorHAnsi" w:cstheme="majorBidi"/>
-      <w:spacing w:val="5"/>
-      <w:kern w:val="28"/>
-      <w:sz w:val="52"/>
-      <w:szCs w:val="52"/>
-      <w:lang w:val="en-CA"/>
-    </w:rPr>
-  </w:style>
-  <w:style w:type="paragraph" w:styleId="CommentSubject">
-    <w:name w:val="annotation subject"/>
-    <w:basedOn w:val="CommentText"/>
-    <w:next w:val="CommentText"/>
-    <w:link w:val="CommentSubjectChar"/>
-    <w:uiPriority w:val="99"/>
-    <w:semiHidden/>
-    <w:unhideWhenUsed/>
-    <w:rsid w:val="004F6B02"/>
-    <w:rPr>
-      <w:rFonts w:ascii="Times New Roman" w:hAnsi="Times New Roman"/>
-      <w:b/>
-      <w:bCs/>
-      <w:lang w:val="en-US"/>
-    </w:rPr>
-  </w:style>
-  <w:style w:type="character" w:customStyle="1" w:styleId="CommentSubjectChar">
-    <w:name w:val="Comment Subject Char"/>
-    <w:basedOn w:val="CommentTextChar"/>
-    <w:link w:val="CommentSubject"/>
-    <w:uiPriority w:val="99"/>
-    <w:semiHidden/>
-    <w:rsid w:val="004F6B02"/>
-    <w:rPr>
-      <w:rFonts w:ascii="Times New Roman" w:hAnsi="Times New Roman"/>
-      <w:b/>
-      <w:bCs/>
-      <w:sz w:val="20"/>
-      <w:szCs w:val="20"/>
-      <w:lang w:val="en-CA"/>
-    </w:rPr>
-  </w:style>
-  <w:style w:type="paragraph" w:customStyle="1" w:styleId="EngIndEnd">
-    <w:name w:val="EngIndEnd"/>
-    <w:basedOn w:val="Normal"/>
-    <w:link w:val="EngIndEndChar"/>
-    <w:qFormat/>
-    <w:rsid w:val="007704BE"/>
-    <w:pPr>
-      <w:spacing w:after="360" w:line="360" w:lineRule="exact"/>
-      <w:ind w:firstLine="144"/>
-      <w:jc w:val="left"/>
-    </w:pPr>
-    <w:rPr>
-      <w:rFonts w:ascii="Garamond" w:hAnsi="Garamond" w:cs="Times New Roman"/>
-      <w:color w:val="000000"/>
-      <w:sz w:val="24"/>
-      <w:szCs w:val="24"/>
-    </w:rPr>
-  </w:style>
-  <w:style w:type="character" w:customStyle="1" w:styleId="EngIndEndChar">
-    <w:name w:val="EngIndEnd Char"/>
-    <w:basedOn w:val="DefaultParagraphFont"/>
-    <w:link w:val="EngIndEnd"/>
-    <w:rsid w:val="007704BE"/>
-    <w:rPr>
-      <w:rFonts w:ascii="Garamond" w:hAnsi="Garamond" w:cs="Times New Roman"/>
-      <w:color w:val="000000"/>
-      <w:sz w:val="24"/>
-      <w:szCs w:val="24"/>
-    </w:rPr>
-  </w:style>
-  <w:style w:type="paragraph" w:customStyle="1" w:styleId="CoptIndEnd">
-    <w:name w:val="CoptIndEnd"/>
-    <w:basedOn w:val="Normal"/>
-    <w:link w:val="CoptIndEndChar"/>
-    <w:qFormat/>
-    <w:rsid w:val="007704BE"/>
-    <w:pPr>
-      <w:spacing w:after="360" w:line="360" w:lineRule="exact"/>
-      <w:ind w:firstLine="144"/>
-      <w:jc w:val="left"/>
-    </w:pPr>
-    <w:rPr>
-      <w:rFonts w:ascii="FreeSerifAvvaShenouda" w:hAnsi="FreeSerifAvvaShenouda" w:cs="Calibri"/>
-      <w:noProof/>
-      <w:sz w:val="24"/>
-    </w:rPr>
-  </w:style>
-  <w:style w:type="character" w:customStyle="1" w:styleId="CoptIndEndChar">
-    <w:name w:val="CoptIndEnd Char"/>
-    <w:basedOn w:val="DefaultParagraphFont"/>
-    <w:link w:val="CoptIndEnd"/>
-    <w:rsid w:val="007704BE"/>
-    <w:rPr>
-      <w:rFonts w:ascii="FreeSerifAvvaShenouda" w:hAnsi="FreeSerifAvvaShenouda" w:cs="Calibri"/>
-      <w:noProof/>
-      <w:sz w:val="24"/>
-    </w:rPr>
-  </w:style>
-  <w:style w:type="paragraph" w:customStyle="1" w:styleId="EnglishHangEndNoCoptic">
-    <w:name w:val="English Hang End No Coptic"/>
-    <w:basedOn w:val="Normal"/>
-    <w:qFormat/>
-    <w:rsid w:val="005F6E4D"/>
-    <w:pPr>
-      <w:spacing w:after="240" w:line="240" w:lineRule="auto"/>
-      <w:ind w:left="432" w:hanging="432"/>
-      <w:jc w:val="left"/>
-    </w:pPr>
-    <w:rPr>
-      <w:rFonts w:ascii="Garamond" w:eastAsia="Times New Roman" w:hAnsi="Garamond" w:cs="Times New Roman"/>
-      <w:color w:val="000000"/>
-      <w:sz w:val="24"/>
-      <w:szCs w:val="24"/>
-    </w:rPr>
-  </w:style>
-  <w:style w:type="paragraph" w:customStyle="1" w:styleId="EnglishHangNoCoptic">
-    <w:name w:val="English Hang No Coptic"/>
-    <w:basedOn w:val="Normal"/>
-    <w:qFormat/>
-    <w:rsid w:val="005F6E4D"/>
-    <w:pPr>
-      <w:spacing w:after="0" w:line="240" w:lineRule="auto"/>
-      <w:ind w:left="432" w:hanging="432"/>
-      <w:jc w:val="left"/>
-    </w:pPr>
-    <w:rPr>
-      <w:rFonts w:ascii="Garamond" w:hAnsi="Garamond" w:cs="Times New Roman"/>
-      <w:color w:val="000000"/>
-      <w:sz w:val="24"/>
-      <w:szCs w:val="24"/>
-    </w:rPr>
-  </w:style>
-  <w:style w:type="character" w:styleId="FootnoteReference">
-    <w:name w:val="footnote reference"/>
-    <w:basedOn w:val="DefaultParagraphFont"/>
-    <w:uiPriority w:val="99"/>
-    <w:rsid w:val="005F6E4D"/>
-    <w:rPr>
-      <w:vertAlign w:val="superscript"/>
-    </w:rPr>
-  </w:style>
-  <w:style w:type="paragraph" w:styleId="FootnoteText">
-    <w:name w:val="footnote text"/>
-    <w:basedOn w:val="Normal"/>
-    <w:link w:val="FootnoteTextChar"/>
-    <w:uiPriority w:val="99"/>
-    <w:rsid w:val="005F6E4D"/>
-    <w:pPr>
-      <w:widowControl w:val="0"/>
-      <w:spacing w:after="0" w:line="240" w:lineRule="auto"/>
-      <w:jc w:val="left"/>
-    </w:pPr>
-    <w:rPr>
-      <w:rFonts w:ascii="Cambria" w:eastAsia="Times New Roman" w:hAnsi="Cambria" w:cs="Times New Roman"/>
-      <w:sz w:val="24"/>
-      <w:szCs w:val="20"/>
-    </w:rPr>
-  </w:style>
-  <w:style w:type="character" w:customStyle="1" w:styleId="FootnoteTextChar">
-    <w:name w:val="Footnote Text Char"/>
-    <w:basedOn w:val="DefaultParagraphFont"/>
-    <w:link w:val="FootnoteText"/>
-    <w:uiPriority w:val="99"/>
-    <w:rsid w:val="005F6E4D"/>
-    <w:rPr>
-      <w:rFonts w:ascii="Cambria" w:eastAsia="Times New Roman" w:hAnsi="Cambria" w:cs="Times New Roman"/>
-      <w:sz w:val="24"/>
-      <w:szCs w:val="20"/>
-    </w:rPr>
-  </w:style>
-  <w:style w:type="paragraph" w:customStyle="1" w:styleId="Rubric">
-    <w:name w:val="Rubric"/>
-    <w:basedOn w:val="Normal"/>
-    <w:qFormat/>
-    <w:rsid w:val="00F21693"/>
-    <w:pPr>
-      <w:spacing w:line="276" w:lineRule="auto"/>
-    </w:pPr>
-    <w:rPr>
-      <w:rFonts w:ascii="Garamond" w:hAnsi="Garamond"/>
-      <w:i/>
-      <w:sz w:val="24"/>
-      <w:lang w:val="en-CA"/>
-    </w:rPr>
-  </w:style>
-  <w:style w:type="character" w:customStyle="1" w:styleId="apple-converted-space">
-    <w:name w:val="apple-converted-space"/>
-    <w:basedOn w:val="DefaultParagraphFont"/>
-    <w:rsid w:val="00F21693"/>
-  </w:style>
-  <w:style w:type="character" w:customStyle="1" w:styleId="verse">
-    <w:name w:val="verse"/>
-    <w:basedOn w:val="DefaultParagraphFont"/>
-    <w:rsid w:val="00F21693"/>
-  </w:style>
-</w:styles>
-</file>
-
-<file path=word/stylesWithEffects.xml><?xml version="1.0" encoding="utf-8"?>
-<w:styles xmlns:wpc="http://schemas.microsoft.com/office/word/2010/wordprocessingCanvas" xmlns:mc="http://schemas.openxmlformats.org/markup-compatibility/2006" xmlns:o="urn:schemas-microsoft-com:office:office" xmlns:r="http://schemas.openxmlformats.org/officeDocument/2006/relationships" xmlns:m="http://schemas.openxmlformats.org/officeDocument/2006/math" xmlns:v="urn:schemas-microsoft-com:vml" xmlns:wp14="http://schemas.microsoft.com/office/word/2010/wordprocessingDrawing" xmlns:wp="http://schemas.openxmlformats.org/drawingml/2006/wordprocessingDrawing" xmlns:w10="urn:schemas-microsoft-com:office:word" xmlns:w="http://schemas.openxmlformats.org/wordprocessingml/2006/main" xmlns:w14="http://schemas.microsoft.com/office/word/2010/wordml" xmlns:wpg="http://schemas.microsoft.com/office/word/2010/wordprocessingGroup" xmlns:wpi="http://schemas.microsoft.com/office/word/2010/wordprocessingInk" xmlns:wne="http://schemas.microsoft.com/office/word/2006/wordml" xmlns:wps="http://schemas.microsoft.com/office/word/2010/wordprocessingShape" mc:Ignorable="w14 wp14">
-  <w:docDefaults>
-    <w:rPrDefault>
-      <w:rPr>
-        <w:rFonts w:asciiTheme="minorHAnsi" w:eastAsiaTheme="minorHAnsi" w:hAnsiTheme="minorHAnsi" w:cstheme="minorBidi"/>
-        <w:sz w:val="22"/>
-        <w:szCs w:val="22"/>
-        <w:lang w:val="en-US" w:eastAsia="en-US" w:bidi="ar-SA"/>
-      </w:rPr>
-    </w:rPrDefault>
-    <w:pPrDefault>
-      <w:pPr>
-        <w:spacing w:after="200" w:line="276" w:lineRule="auto"/>
-      </w:pPr>
-    </w:pPrDefault>
-  </w:docDefaults>
-  <w:latentStyles w:defLockedState="0" w:defUIPriority="99" w:defSemiHidden="1" w:defUnhideWhenUsed="1" w:defQFormat="0" w:count="267">
-    <w:lsdException w:name="Normal" w:semiHidden="0" w:uiPriority="0" w:unhideWhenUsed="0" w:qFormat="1"/>
-    <w:lsdException w:name="heading 1" w:semiHidden="0" w:uiPriority="9" w:unhideWhenUsed="0" w:qFormat="1"/>
-    <w:lsdException w:name="heading 2" w:uiPriority="9" w:qFormat="1"/>
-    <w:lsdException w:name="heading 3" w:uiPriority="9" w:qFormat="1"/>
-    <w:lsdException w:name="heading 4" w:uiPriority="9" w:qFormat="1"/>
-    <w:lsdException w:name="heading 5" w:uiPriority="9" w:qFormat="1"/>
-    <w:lsdException w:name="heading 6" w:uiPriority="9" w:qFormat="1"/>
-    <w:lsdException w:name="heading 7" w:uiPriority="9" w:qFormat="1"/>
-    <w:lsdException w:name="heading 8" w:uiPriority="9" w:qFormat="1"/>
-    <w:lsdException w:name="heading 9" w:uiPriority="9" w:qFormat="1"/>
-    <w:lsdException w:name="toc 1" w:uiPriority="39"/>
-    <w:lsdException w:name="toc 2" w:uiPriority="39"/>
-    <w:lsdException w:name="toc 3" w:uiPriority="39"/>
-    <w:lsdException w:name="toc 4" w:uiPriority="39"/>
-    <w:lsdException w:name="toc 5" w:uiPriority="39"/>
-    <w:lsdException w:name="toc 6" w:uiPriority="39"/>
-    <w:lsdException w:name="toc 7" w:uiPriority="39"/>
-    <w:lsdException w:name="toc 8" w:uiPriority="39"/>
-    <w:lsdException w:name="toc 9" w:uiPriority="39"/>
-    <w:lsdException w:name="annotation text" w:uiPriority="0"/>
-    <w:lsdException w:name="caption" w:uiPriority="35" w:qFormat="1"/>
-    <w:lsdException w:name="annotation reference" w:uiPriority="0"/>
-    <w:lsdException w:name="Title" w:semiHidden="0" w:uiPriority="10" w:unhideWhenUsed="0" w:qFormat="1"/>
-    <w:lsdException w:name="Default Paragraph Font" w:uiPriority="1"/>
-    <w:lsdException w:name="Subtitle" w:semiHidden="0" w:uiPriority="11" w:unhideWhenUsed="0" w:qFormat="1"/>
-    <w:lsdException w:name="Strong" w:semiHidden="0" w:uiPriority="22" w:unhideWhenUsed="0" w:qFormat="1"/>
-    <w:lsdException w:name="Emphasis" w:semiHidden="0" w:uiPriority="20" w:unhideWhenUsed="0" w:qFormat="1"/>
-    <w:lsdException w:name="Table Grid" w:semiHidden="0" w:uiPriority="59" w:unhideWhenUsed="0"/>
-    <w:lsdException w:name="Placeholder Text" w:unhideWhenUsed="0"/>
-    <w:lsdException w:name="No Spacing" w:semiHidden="0" w:uiPriority="1" w:unhideWhenUsed="0" w:qFormat="1"/>
-    <w:lsdException w:name="Light Shading" w:semiHidden="0" w:uiPriority="60" w:unhideWhenUsed="0"/>
-    <w:lsdException w:name="Light List" w:semiHidden="0" w:uiPriority="61" w:unhideWhenUsed="0"/>
-    <w:lsdException w:name="Light Grid" w:semiHidden="0" w:uiPriority="62" w:unhideWhenUsed="0"/>
-    <w:lsdException w:name="Medium Shading 1" w:semiHidden="0" w:uiPriority="63" w:unhideWhenUsed="0"/>
-    <w:lsdException w:name="Medium Shading 2" w:semiHidden="0" w:uiPriority="64" w:unhideWhenUsed="0"/>
-    <w:lsdException w:name="Medium List 1" w:semiHidden="0" w:uiPriority="65" w:unhideWhenUsed="0"/>
-    <w:lsdException w:name="Medium List 2" w:semiHidden="0" w:uiPriority="66" w:unhideWhenUsed="0"/>
-    <w:lsdException w:name="Medium Grid 1" w:semiHidden="0" w:uiPriority="67" w:unhideWhenUsed="0"/>
-    <w:lsdException w:name="Medium Grid 2" w:semiHidden="0" w:uiPriority="68" w:unhideWhenUsed="0"/>
-    <w:lsdException w:name="Medium Grid 3" w:semiHidden="0" w:uiPriority="69" w:unhideWhenUsed="0"/>
-    <w:lsdException w:name="Dark List" w:semiHidden="0" w:uiPriority="70" w:unhideWhenUsed="0"/>
-    <w:lsdException w:name="Colorful Shading" w:semiHidden="0" w:uiPriority="71" w:unhideWhenUsed="0"/>
-    <w:lsdException w:name="Colorful List" w:semiHidden="0" w:uiPriority="72" w:unhideWhenUsed="0"/>
-    <w:lsdException w:name="Colorful Grid" w:semiHidden="0" w:uiPriority="73" w:unhideWhenUsed="0"/>
-    <w:lsdException w:name="Light Shading Accent 1" w:semiHidden="0" w:uiPriority="60" w:unhideWhenUsed="0"/>
-    <w:lsdException w:name="Light List Accent 1" w:semiHidden="0" w:uiPriority="61" w:unhideWhenUsed="0"/>
-    <w:lsdException w:name="Light Grid Accent 1" w:semiHidden="0" w:uiPriority="62" w:unhideWhenUsed="0"/>
-    <w:lsdException w:name="Medium Shading 1 Accent 1" w:semiHidden="0" w:uiPriority="63" w:unhideWhenUsed="0"/>
-    <w:lsdException w:name="Medium Shading 2 Accent 1" w:semiHidden="0" w:uiPriority="64" w:unhideWhenUsed="0"/>
-    <w:lsdException w:name="Medium List 1 Accent 1" w:semiHidden="0" w:uiPriority="65" w:unhideWhenUsed="0"/>
-    <w:lsdException w:name="Revision" w:unhideWhenUsed="0"/>
-    <w:lsdException w:name="List Paragraph" w:semiHidden="0" w:uiPriority="34" w:unhideWhenUsed="0" w:qFormat="1"/>
-    <w:lsdException w:name="Quote" w:semiHidden="0" w:uiPriority="29" w:unhideWhenUsed="0" w:qFormat="1"/>
-    <w:lsdException w:name="Intense Quote" w:semiHidden="0" w:uiPriority="30" w:unhideWhenUsed="0" w:qFormat="1"/>
-    <w:lsdException w:name="Medium List 2 Accent 1" w:semiHidden="0" w:uiPriority="66" w:unhideWhenUsed="0"/>
-    <w:lsdException w:name="Medium Grid 1 Accent 1" w:semiHidden="0" w:uiPriority="67" w:unhideWhenUsed="0"/>
-    <w:lsdException w:name="Medium Grid 2 Accent 1" w:semiHidden="0" w:uiPriority="68" w:unhideWhenUsed="0"/>
-    <w:lsdException w:name="Medium Grid 3 Accent 1" w:semiHidden="0" w:uiPriority="69" w:unhideWhenUsed="0"/>
-    <w:lsdException w:name="Dark List Accent 1" w:semiHidden="0" w:uiPriority="70" w:unhideWhenUsed="0"/>
-    <w:lsdException w:name="Colorful Shading Accent 1" w:semiHidden="0" w:uiPriority="71" w:unhideWhenUsed="0"/>
-    <w:lsdException w:name="Colorful List Accent 1" w:semiHidden="0" w:uiPriority="72" w:unhideWhenUsed="0"/>
-    <w:lsdException w:name="Colorful Grid Accent 1" w:semiHidden="0" w:uiPriority="73" w:unhideWhenUsed="0"/>
-    <w:lsdException w:name="Light Shading Accent 2" w:semiHidden="0" w:uiPriority="60" w:unhideWhenUsed="0"/>
-    <w:lsdException w:name="Light List Accent 2" w:semiHidden="0" w:uiPriority="61" w:unhideWhenUsed="0"/>
-    <w:lsdException w:name="Light Grid Accent 2" w:semiHidden="0" w:uiPriority="62" w:unhideWhenUsed="0"/>
-    <w:lsdException w:name="Medium Shading 1 Accent 2" w:semiHidden="0" w:uiPriority="63" w:unhideWhenUsed="0"/>
-    <w:lsdException w:name="Medium Shading 2 Accent 2" w:semiHidden="0" w:uiPriority="64" w:unhideWhenUsed="0"/>
-    <w:lsdException w:name="Medium List 1 Accent 2" w:semiHidden="0" w:uiPriority="65" w:unhideWhenUsed="0"/>
-    <w:lsdException w:name="Medium List 2 Accent 2" w:semiHidden="0" w:uiPriority="66" w:unhideWhenUsed="0"/>
-    <w:lsdException w:name="Medium Grid 1 Accent 2" w:semiHidden="0" w:uiPriority="67" w:unhideWhenUsed="0"/>
-    <w:lsdException w:name="Medium Grid 2 Accent 2" w:semiHidden="0" w:uiPriority="68" w:unhideWhenUsed="0"/>
-    <w:lsdException w:name="Medium Grid 3 Accent 2" w:semiHidden="0" w:uiPriority="69" w:unhideWhenUsed="0"/>
-    <w:lsdException w:name="Dark List Accent 2" w:semiHidden="0" w:uiPriority="70" w:unhideWhenUsed="0"/>
-    <w:lsdException w:name="Colorful Shading Accent 2" w:semiHidden="0" w:uiPriority="71" w:unhideWhenUsed="0"/>
-    <w:lsdException w:name="Colorful List Accent 2" w:semiHidden="0" w:uiPriority="72" w:unhideWhenUsed="0"/>
-    <w:lsdException w:name="Colorful Grid Accent 2" w:semiHidden="0" w:uiPriority="73" w:unhideWhenUsed="0"/>
-    <w:lsdException w:name="Light Shading Accent 3" w:semiHidden="0" w:uiPriority="60" w:unhideWhenUsed="0"/>
-    <w:lsdException w:name="Light List Accent 3" w:semiHidden="0" w:uiPriority="61" w:unhideWhenUsed="0"/>
-    <w:lsdException w:name="Light Grid Accent 3" w:semiHidden="0" w:uiPriority="62" w:unhideWhenUsed="0"/>
-    <w:lsdException w:name="Medium Shading 1 Accent 3" w:semiHidden="0" w:uiPriority="63" w:unhideWhenUsed="0"/>
-    <w:lsdException w:name="Medium Shading 2 Accent 3" w:semiHidden="0" w:uiPriority="64" w:unhideWhenUsed="0"/>
-    <w:lsdException w:name="Medium List 1 Accent 3" w:semiHidden="0" w:uiPriority="65" w:unhideWhenUsed="0"/>
-    <w:lsdException w:name="Medium List 2 Accent 3" w:semiHidden="0" w:uiPriority="66" w:unhideWhenUsed="0"/>
-    <w:lsdException w:name="Medium Grid 1 Accent 3" w:semiHidden="0" w:uiPriority="67" w:unhideWhenUsed="0"/>
-    <w:lsdException w:name="Medium Grid 2 Accent 3" w:semiHidden="0" w:uiPriority="68" w:unhideWhenUsed="0"/>
-    <w:lsdException w:name="Medium Grid 3 Accent 3" w:semiHidden="0" w:uiPriority="69" w:unhideWhenUsed="0"/>
-    <w:lsdException w:name="Dark List Accent 3" w:semiHidden="0" w:uiPriority="70" w:unhideWhenUsed="0"/>
-    <w:lsdException w:name="Colorful Shading Accent 3" w:semiHidden="0" w:uiPriority="71" w:unhideWhenUsed="0"/>
-    <w:lsdException w:name="Colorful List Accent 3" w:semiHidden="0" w:uiPriority="72" w:unhideWhenUsed="0"/>
-    <w:lsdException w:name="Colorful Grid Accent 3" w:semiHidden="0" w:uiPriority="73" w:unhideWhenUsed="0"/>
-    <w:lsdException w:name="Light Shading Accent 4" w:semiHidden="0" w:uiPriority="60" w:unhideWhenUsed="0"/>
-    <w:lsdException w:name="Light List Accent 4" w:semiHidden="0" w:uiPriority="61" w:unhideWhenUsed="0"/>
-    <w:lsdException w:name="Light Grid Accent 4" w:semiHidden="0" w:uiPriority="62" w:unhideWhenUsed="0"/>
-    <w:lsdException w:name="Medium Shading 1 Accent 4" w:semiHidden="0" w:uiPriority="63" w:unhideWhenUsed="0"/>
-    <w:lsdException w:name="Medium Shading 2 Accent 4" w:semiHidden="0" w:uiPriority="64" w:unhideWhenUsed="0"/>
-    <w:lsdException w:name="Medium List 1 Accent 4" w:semiHidden="0" w:uiPriority="65" w:unhideWhenUsed="0"/>
-    <w:lsdException w:name="Medium List 2 Accent 4" w:semiHidden="0" w:uiPriority="66" w:unhideWhenUsed="0"/>
-    <w:lsdException w:name="Medium Grid 1 Accent 4" w:semiHidden="0" w:uiPriority="67" w:unhideWhenUsed="0"/>
-    <w:lsdException w:name="Medium Grid 2 Accent 4" w:semiHidden="0" w:uiPriority="68" w:unhideWhenUsed="0"/>
-    <w:lsdException w:name="Medium Grid 3 Accent 4" w:semiHidden="0" w:uiPriority="69" w:unhideWhenUsed="0"/>
-    <w:lsdException w:name="Dark List Accent 4" w:semiHidden="0" w:uiPriority="70" w:unhideWhenUsed="0"/>
-    <w:lsdException w:name="Colorful Shading Accent 4" w:semiHidden="0" w:uiPriority="71" w:unhideWhenUsed="0"/>
-    <w:lsdException w:name="Colorful List Accent 4" w:semiHidden="0" w:uiPriority="72" w:unhideWhenUsed="0"/>
-    <w:lsdException w:name="Colorful Grid Accent 4" w:semiHidden="0" w:uiPriority="73" w:unhideWhenUsed="0"/>
-    <w:lsdException w:name="Light Shading Accent 5" w:semiHidden="0" w:uiPriority="60" w:unhideWhenUsed="0"/>
-    <w:lsdException w:name="Light List Accent 5" w:semiHidden="0" w:uiPriority="61" w:unhideWhenUsed="0"/>
-    <w:lsdException w:name="Light Grid Accent 5" w:semiHidden="0" w:uiPriority="62" w:unhideWhenUsed="0"/>
-    <w:lsdException w:name="Medium Shading 1 Accent 5" w:semiHidden="0" w:uiPriority="63" w:unhideWhenUsed="0"/>
-    <w:lsdException w:name="Medium Shading 2 Accent 5" w:semiHidden="0" w:uiPriority="64" w:unhideWhenUsed="0"/>
-    <w:lsdException w:name="Medium List 1 Accent 5" w:semiHidden="0" w:uiPriority="65" w:unhideWhenUsed="0"/>
-    <w:lsdException w:name="Medium List 2 Accent 5" w:semiHidden="0" w:uiPriority="66" w:unhideWhenUsed="0"/>
-    <w:lsdException w:name="Medium Grid 1 Accent 5" w:semiHidden="0" w:uiPriority="67" w:unhideWhenUsed="0"/>
-    <w:lsdException w:name="Medium Grid 2 Accent 5" w:semiHidden="0" w:uiPriority="68" w:unhideWhenUsed="0"/>
-    <w:lsdException w:name="Medium Grid 3 Accent 5" w:semiHidden="0" w:uiPriority="69" w:unhideWhenUsed="0"/>
-    <w:lsdException w:name="Dark List Accent 5" w:semiHidden="0" w:uiPriority="70" w:unhideWhenUsed="0"/>
-    <w:lsdException w:name="Colorful Shading Accent 5" w:semiHidden="0" w:uiPriority="71" w:unhideWhenUsed="0"/>
-    <w:lsdException w:name="Colorful List Accent 5" w:semiHidden="0" w:uiPriority="72" w:unhideWhenUsed="0"/>
-    <w:lsdException w:name="Colorful Grid Accent 5" w:semiHidden="0" w:uiPriority="73" w:unhideWhenUsed="0"/>
-    <w:lsdException w:name="Light Shading Accent 6" w:semiHidden="0" w:uiPriority="60" w:unhideWhenUsed="0"/>
-    <w:lsdException w:name="Light List Accent 6" w:semiHidden="0" w:uiPriority="61" w:unhideWhenUsed="0"/>
-    <w:lsdException w:name="Light Grid Accent 6" w:semiHidden="0" w:uiPriority="62" w:unhideWhenUsed="0"/>
-    <w:lsdException w:name="Medium Shading 1 Accent 6" w:semiHidden="0" w:uiPriority="63" w:unhideWhenUsed="0"/>
-    <w:lsdException w:name="Medium Shading 2 Accent 6" w:semiHidden="0" w:uiPriority="64" w:unhideWhenUsed="0"/>
-    <w:lsdException w:name="Medium List 1 Accent 6" w:semiHidden="0" w:uiPriority="65" w:unhideWhenUsed="0"/>
-    <w:lsdException w:name="Medium List 2 Accent 6" w:semiHidden="0" w:uiPriority="66" w:unhideWhenUsed="0"/>
-    <w:lsdException w:name="Medium Grid 1 Accent 6" w:semiHidden="0" w:uiPriority="67" w:unhideWhenUsed="0"/>
-    <w:lsdException w:name="Medium Grid 2 Accent 6" w:semiHidden="0" w:uiPriority="68" w:unhideWhenUsed="0"/>
-    <w:lsdException w:name="Medium Grid 3 Accent 6" w:semiHidden="0" w:uiPriority="69" w:unhideWhenUsed="0"/>
-    <w:lsdException w:name="Dark List Accent 6" w:semiHidden="0" w:uiPriority="70" w:unhideWhenUsed="0"/>
-    <w:lsdException w:name="Colorful Shading Accent 6" w:semiHidden="0" w:uiPriority="71" w:unhideWhenUsed="0"/>
-    <w:lsdException w:name="Colorful List Accent 6" w:semiHidden="0" w:uiPriority="72" w:unhideWhenUsed="0"/>
-    <w:lsdException w:name="Colorful Grid Accent 6" w:semiHidden="0" w:uiPriority="73" w:unhideWhenUsed="0"/>
-    <w:lsdException w:name="Subtle Emphasis" w:semiHidden="0" w:uiPriority="19" w:unhideWhenUsed="0" w:qFormat="1"/>
-    <w:lsdException w:name="Intense Emphasis" w:semiHidden="0" w:uiPriority="21" w:unhideWhenUsed="0" w:qFormat="1"/>
-    <w:lsdException w:name="Subtle Reference" w:semiHidden="0" w:uiPriority="31" w:unhideWhenUsed="0" w:qFormat="1"/>
-    <w:lsdException w:name="Intense Reference" w:semiHidden="0" w:uiPriority="32" w:unhideWhenUsed="0" w:qFormat="1"/>
-    <w:lsdException w:name="Book Title" w:semiHidden="0" w:uiPriority="33" w:unhideWhenUsed="0" w:qFormat="1"/>
-    <w:lsdException w:name="Bibliography" w:uiPriority="37"/>
-    <w:lsdException w:name="TOC Heading" w:uiPriority="39" w:qFormat="1"/>
+  <w:latentStyles w:defLockedState="0" w:defUIPriority="99" w:defSemiHidden="0" w:defUnhideWhenUsed="0" w:defQFormat="0" w:count="375">
+    <w:lsdException w:name="Normal" w:uiPriority="0" w:qFormat="1"/>
+    <w:lsdException w:name="heading 1" w:uiPriority="9" w:qFormat="1"/>
+    <w:lsdException w:name="heading 2" w:semiHidden="1" w:uiPriority="9" w:unhideWhenUsed="1" w:qFormat="1"/>
+    <w:lsdException w:name="heading 3" w:semiHidden="1" w:uiPriority="9" w:unhideWhenUsed="1" w:qFormat="1"/>
+    <w:lsdException w:name="heading 4" w:semiHidden="1" w:uiPriority="9" w:unhideWhenUsed="1" w:qFormat="1"/>
+    <w:lsdException w:name="heading 5" w:semiHidden="1" w:uiPriority="9" w:unhideWhenUsed="1" w:qFormat="1"/>
+    <w:lsdException w:name="heading 6" w:semiHidden="1" w:uiPriority="9" w:unhideWhenUsed="1" w:qFormat="1"/>
+    <w:lsdException w:name="heading 7" w:semiHidden="1" w:uiPriority="9" w:unhideWhenUsed="1" w:qFormat="1"/>
+    <w:lsdException w:name="heading 8" w:semiHidden="1" w:uiPriority="9" w:unhideWhenUsed="1" w:qFormat="1"/>
+    <w:lsdException w:name="heading 9" w:semiHidden="1" w:uiPriority="9" w:unhideWhenUsed="1" w:qFormat="1"/>
+    <w:lsdException w:name="index 1" w:semiHidden="1" w:unhideWhenUsed="1"/>
+    <w:lsdException w:name="index 2" w:semiHidden="1" w:unhideWhenUsed="1"/>
+    <w:lsdException w:name="index 3" w:semiHidden="1" w:unhideWhenUsed="1"/>
+    <w:lsdException w:name="index 4" w:semiHidden="1" w:unhideWhenUsed="1"/>
+    <w:lsdException w:name="index 5" w:semiHidden="1" w:unhideWhenUsed="1"/>
+    <w:lsdException w:name="index 6" w:semiHidden="1" w:unhideWhenUsed="1"/>
+    <w:lsdException w:name="index 7" w:semiHidden="1" w:unhideWhenUsed="1"/>
+    <w:lsdException w:name="index 8" w:semiHidden="1" w:unhideWhenUsed="1"/>
+    <w:lsdException w:name="index 9" w:semiHidden="1" w:unhideWhenUsed="1"/>
+    <w:lsdException w:name="toc 1" w:semiHidden="1" w:uiPriority="39" w:unhideWhenUsed="1"/>
+    <w:lsdException w:name="toc 2" w:semiHidden="1" w:uiPriority="39" w:unhideWhenUsed="1"/>
+    <w:lsdException w:name="toc 3" w:semiHidden="1" w:uiPriority="39" w:unhideWhenUsed="1"/>
+    <w:lsdException w:name="toc 4" w:semiHidden="1" w:uiPriority="39" w:unhideWhenUsed="1"/>
+    <w:lsdException w:name="toc 5" w:semiHidden="1" w:uiPriority="39" w:unhideWhenUsed="1"/>
+    <w:lsdException w:name="toc 6" w:semiHidden="1" w:uiPriority="39" w:unhideWhenUsed="1"/>
+    <w:lsdException w:name="toc 7" w:semiHidden="1" w:uiPriority="39" w:unhideWhenUsed="1"/>
+    <w:lsdException w:name="toc 8" w:semiHidden="1" w:uiPriority="39" w:unhideWhenUsed="1"/>
+    <w:lsdException w:name="toc 9" w:semiHidden="1" w:uiPriority="39" w:unhideWhenUsed="1"/>
+    <w:lsdException w:name="Normal Indent" w:semiHidden="1" w:unhideWhenUsed="1"/>
+    <w:lsdException w:name="footnote text" w:semiHidden="1" w:unhideWhenUsed="1"/>
+    <w:lsdException w:name="annotation text" w:semiHidden="1" w:uiPriority="0" w:unhideWhenUsed="1"/>
+    <w:lsdException w:name="header" w:semiHidden="1" w:unhideWhenUsed="1"/>
+    <w:lsdException w:name="footer" w:semiHidden="1" w:unhideWhenUsed="1"/>
+    <w:lsdException w:name="index heading" w:semiHidden="1" w:unhideWhenUsed="1"/>
+    <w:lsdException w:name="caption" w:semiHidden="1" w:uiPriority="35" w:unhideWhenUsed="1" w:qFormat="1"/>
+    <w:lsdException w:name="table of figures" w:semiHidden="1" w:unhideWhenUsed="1"/>
+    <w:lsdException w:name="envelope address" w:semiHidden="1" w:unhideWhenUsed="1"/>
+    <w:lsdException w:name="envelope return" w:semiHidden="1" w:unhideWhenUsed="1"/>
+    <w:lsdException w:name="footnote reference" w:semiHidden="1" w:unhideWhenUsed="1"/>
+    <w:lsdException w:name="annotation reference" w:semiHidden="1" w:uiPriority="0" w:unhideWhenUsed="1"/>
+    <w:lsdException w:name="line number" w:semiHidden="1" w:unhideWhenUsed="1"/>
+    <w:lsdException w:name="page number" w:semiHidden="1" w:unhideWhenUsed="1"/>
+    <w:lsdException w:name="endnote reference" w:semiHidden="1" w:unhideWhenUsed="1"/>
+    <w:lsdException w:name="endnote text" w:semiHidden="1" w:unhideWhenUsed="1"/>
+    <w:lsdException w:name="table of authorities" w:semiHidden="1" w:unhideWhenUsed="1"/>
+    <w:lsdException w:name="macro" w:semiHidden="1" w:unhideWhenUsed="1"/>
+    <w:lsdException w:name="toa heading" w:semiHidden="1" w:unhideWhenUsed="1"/>
+    <w:lsdException w:name="List" w:semiHidden="1" w:unhideWhenUsed="1"/>
+    <w:lsdException w:name="List Bullet" w:semiHidden="1" w:unhideWhenUsed="1"/>
+    <w:lsdException w:name="List Number" w:semiHidden="1" w:unhideWhenUsed="1"/>
+    <w:lsdException w:name="List 2" w:semiHidden="1" w:unhideWhenUsed="1"/>
+    <w:lsdException w:name="List 3" w:semiHidden="1" w:unhideWhenUsed="1"/>
+    <w:lsdException w:name="List 4" w:semiHidden="1" w:unhideWhenUsed="1"/>
+    <w:lsdException w:name="List 5" w:semiHidden="1" w:unhideWhenUsed="1"/>
+    <w:lsdException w:name="List Bullet 2" w:semiHidden="1" w:unhideWhenUsed="1"/>
+    <w:lsdException w:name="List Bullet 3" w:semiHidden="1" w:unhideWhenUsed="1"/>
+    <w:lsdException w:name="List Bullet 4" w:semiHidden="1" w:unhideWhenUsed="1"/>
+    <w:lsdException w:name="List Bullet 5" w:semiHidden="1" w:unhideWhenUsed="1"/>
+    <w:lsdException w:name="List Number 2" w:semiHidden="1" w:unhideWhenUsed="1"/>
+    <w:lsdException w:name="List Number 3" w:semiHidden="1" w:unhideWhenUsed="1"/>
+    <w:lsdException w:name="List Number 4" w:semiHidden="1" w:unhideWhenUsed="1"/>
+    <w:lsdException w:name="List Number 5" w:semiHidden="1" w:unhideWhenUsed="1"/>
+    <w:lsdException w:name="Title" w:uiPriority="10" w:qFormat="1"/>
+    <w:lsdException w:name="Closing" w:semiHidden="1" w:unhideWhenUsed="1"/>
+    <w:lsdException w:name="Signature" w:semiHidden="1" w:unhideWhenUsed="1"/>
+    <w:lsdException w:name="Default Paragraph Font" w:semiHidden="1" w:uiPriority="1" w:unhideWhenUsed="1"/>
+    <w:lsdException w:name="Body Text" w:semiHidden="1" w:unhideWhenUsed="1"/>
+    <w:lsdException w:name="Body Text Indent" w:semiHidden="1" w:unhideWhenUsed="1"/>
+    <w:lsdException w:name="List Continue" w:semiHidden="1" w:unhideWhenUsed="1"/>
+    <w:lsdException w:name="List Continue 2" w:semiHidden="1" w:unhideWhenUsed="1"/>
+    <w:lsdException w:name="List Continue 3" w:semiHidden="1" w:unhideWhenUsed="1"/>
+    <w:lsdException w:name="List Continue 4" w:semiHidden="1" w:unhideWhenUsed="1"/>
+    <w:lsdException w:name="List Continue 5" w:semiHidden="1" w:unhideWhenUsed="1"/>
+    <w:lsdException w:name="Message Header" w:semiHidden="1" w:unhideWhenUsed="1"/>
+    <w:lsdException w:name="Subtitle" w:uiPriority="11" w:qFormat="1"/>
+    <w:lsdException w:name="Salutation" w:semiHidden="1" w:unhideWhenUsed="1"/>
+    <w:lsdException w:name="Date" w:semiHidden="1" w:unhideWhenUsed="1"/>
+    <w:lsdException w:name="Body Text First Indent" w:semiHidden="1" w:unhideWhenUsed="1"/>
+    <w:lsdException w:name="Body Text First Indent 2" w:semiHidden="1" w:unhideWhenUsed="1"/>
+    <w:lsdException w:name="Note Heading" w:semiHidden="1" w:unhideWhenUsed="1"/>
+    <w:lsdException w:name="Body Text 2" w:semiHidden="1" w:unhideWhenUsed="1"/>
+    <w:lsdException w:name="Body Text 3" w:semiHidden="1" w:unhideWhenUsed="1"/>
+    <w:lsdException w:name="Body Text Indent 2" w:semiHidden="1" w:unhideWhenUsed="1"/>
+    <w:lsdException w:name="Body Text Indent 3" w:semiHidden="1" w:unhideWhenUsed="1"/>
+    <w:lsdException w:name="Block Text" w:semiHidden="1" w:unhideWhenUsed="1"/>
+    <w:lsdException w:name="Hyperlink" w:semiHidden="1" w:unhideWhenUsed="1"/>
+    <w:lsdException w:name="FollowedHyperlink" w:semiHidden="1" w:unhideWhenUsed="1"/>
+    <w:lsdException w:name="Strong" w:uiPriority="22" w:qFormat="1"/>
+    <w:lsdException w:name="Emphasis" w:uiPriority="20" w:qFormat="1"/>
+    <w:lsdException w:name="Document Map" w:semiHidden="1" w:unhideWhenUsed="1"/>
+    <w:lsdException w:name="Plain Text" w:semiHidden="1" w:unhideWhenUsed="1"/>
+    <w:lsdException w:name="E-mail Signature" w:semiHidden="1" w:unhideWhenUsed="1"/>
+    <w:lsdException w:name="HTML Top of Form" w:semiHidden="1" w:unhideWhenUsed="1"/>
+    <w:lsdException w:name="HTML Bottom of Form" w:semiHidden="1" w:unhideWhenUsed="1"/>
+    <w:lsdException w:name="Normal (Web)" w:semiHidden="1" w:unhideWhenUsed="1"/>
+    <w:lsdException w:name="HTML Acronym" w:semiHidden="1" w:unhideWhenUsed="1"/>
+    <w:lsdException w:name="HTML Address" w:semiHidden="1" w:unhideWhenUsed="1"/>
+    <w:lsdException w:name="HTML Cite" w:semiHidden="1" w:unhideWhenUsed="1"/>
+    <w:lsdException w:name="HTML Code" w:semiHidden="1" w:unhideWhenUsed="1"/>
+    <w:lsdException w:name="HTML Definition" w:semiHidden="1" w:unhideWhenUsed="1"/>
+    <w:lsdException w:name="HTML Keyboard" w:semiHidden="1" w:unhideWhenUsed="1"/>
+    <w:lsdException w:name="HTML Preformatted" w:semiHidden="1" w:unhideWhenUsed="1"/>
+    <w:lsdException w:name="HTML Sample" w:semiHidden="1" w:unhideWhenUsed="1"/>
+    <w:lsdException w:name="HTML Typewriter" w:semiHidden="1" w:unhideWhenUsed="1"/>
+    <w:lsdException w:name="HTML Variable" w:semiHidden="1" w:unhideWhenUsed="1"/>
+    <w:lsdException w:name="Normal Table" w:semiHidden="1" w:unhideWhenUsed="1"/>
+    <w:lsdException w:name="annotation subject" w:semiHidden="1" w:unhideWhenUsed="1"/>
+    <w:lsdException w:name="No List" w:semiHidden="1" w:unhideWhenUsed="1"/>
+    <w:lsdException w:name="Outline List 1" w:semiHidden="1" w:unhideWhenUsed="1"/>
+    <w:lsdException w:name="Outline List 2" w:semiHidden="1" w:unhideWhenUsed="1"/>
+    <w:lsdException w:name="Outline List 3" w:semiHidden="1" w:unhideWhenUsed="1"/>
+    <w:lsdException w:name="Table Simple 1" w:semiHidden="1" w:unhideWhenUsed="1"/>
+    <w:lsdException w:name="Table Simple 2" w:semiHidden="1" w:unhideWhenUsed="1"/>
+    <w:lsdException w:name="Table Simple 3" w:semiHidden="1" w:unhideWhenUsed="1"/>
+    <w:lsdException w:name="Table Classic 1" w:semiHidden="1" w:unhideWhenUsed="1"/>
+    <w:lsdException w:name="Table Classic 2" w:semiHidden="1" w:unhideWhenUsed="1"/>
+    <w:lsdException w:name="Table Classic 3" w:semiHidden="1" w:unhideWhenUsed="1"/>
+    <w:lsdException w:name="Table Classic 4" w:semiHidden="1" w:unhideWhenUsed="1"/>
+    <w:lsdException w:name="Table Colorful 1" w:semiHidden="1" w:unhideWhenUsed="1"/>
+    <w:lsdException w:name="Table Colorful 2" w:semiHidden="1" w:unhideWhenUsed="1"/>
+    <w:lsdException w:name="Table Colorful 3" w:semiHidden="1" w:unhideWhenUsed="1"/>
+    <w:lsdException w:name="Table Columns 1" w:semiHidden="1" w:unhideWhenUsed="1"/>
+    <w:lsdException w:name="Table Columns 2" w:semiHidden="1" w:unhideWhenUsed="1"/>
+    <w:lsdException w:name="Table Columns 3" w:semiHidden="1" w:unhideWhenUsed="1"/>
+    <w:lsdException w:name="Table Columns 4" w:semiHidden="1" w:unhideWhenUsed="1"/>
+    <w:lsdException w:name="Table Columns 5" w:semiHidden="1" w:unhideWhenUsed="1"/>
+    <w:lsdException w:name="Table Grid 1" w:semiHidden="1" w:unhideWhenUsed="1"/>
+    <w:lsdException w:name="Table Grid 2" w:semiHidden="1" w:unhideWhenUsed="1"/>
+    <w:lsdException w:name="Table Grid 3" w:semiHidden="1" w:unhideWhenUsed="1"/>
+    <w:lsdException w:name="Table Grid 4" w:semiHidden="1" w:unhideWhenUsed="1"/>
+    <w:lsdException w:name="Table Grid 5" w:semiHidden="1" w:unhideWhenUsed="1"/>
+    <w:lsdException w:name="Table Grid 6" w:semiHidden="1" w:unhideWhenUsed="1"/>
+    <w:lsdException w:name="Table Grid 7" w:semiHidden="1" w:unhideWhenUsed="1"/>
+    <w:lsdException w:name="Table Grid 8" w:semiHidden="1" w:unhideWhenUsed="1"/>
+    <w:lsdException w:name="Table List 1" w:semiHidden="1" w:unhideWhenUsed="1"/>
+    <w:lsdException w:name="Table List 2" w:semiHidden="1" w:unhideWhenUsed="1"/>
+    <w:lsdException w:name="Table List 3" w:semiHidden="1" w:unhideWhenUsed="1"/>
+    <w:lsdException w:name="Table List 4" w:semiHidden="1" w:unhideWhenUsed="1"/>
+    <w:lsdException w:name="Table List 5" w:semiHidden="1" w:unhideWhenUsed="1"/>
+    <w:lsdException w:name="Table List 6" w:semiHidden="1" w:unhideWhenUsed="1"/>
+    <w:lsdException w:name="Table List 7" w:semiHidden="1" w:unhideWhenUsed="1"/>
+    <w:lsdException w:name="Table List 8" w:semiHidden="1" w:unhideWhenUsed="1"/>
+    <w:lsdException w:name="Table 3D effects 1" w:semiHidden="1" w:unhideWhenUsed="1"/>
+    <w:lsdException w:name="Table 3D effects 2" w:semiHidden="1" w:unhideWhenUsed="1"/>
+    <w:lsdException w:name="Table 3D effects 3" w:semiHidden="1" w:unhideWhenUsed="1"/>
+    <w:lsdException w:name="Table Contemporary" w:semiHidden="1" w:unhideWhenUsed="1"/>
+    <w:lsdException w:name="Table Elegant" w:semiHidden="1" w:unhideWhenUsed="1"/>
+    <w:lsdException w:name="Table Professional" w:semiHidden="1" w:unhideWhenUsed="1"/>
+    <w:lsdException w:name="Table Subtle 1" w:semiHidden="1" w:unhideWhenUsed="1"/>
+    <w:lsdException w:name="Table Subtle 2" w:semiHidden="1" w:unhideWhenUsed="1"/>
+    <w:lsdException w:name="Table Web 1" w:semiHidden="1" w:unhideWhenUsed="1"/>
+    <w:lsdException w:name="Table Web 2" w:semiHidden="1" w:unhideWhenUsed="1"/>
+    <w:lsdException w:name="Table Web 3" w:semiHidden="1" w:unhideWhenUsed="1"/>
+    <w:lsdException w:name="Balloon Text" w:semiHidden="1" w:unhideWhenUsed="1"/>
+    <w:lsdException w:name="Table Grid" w:semiHidden="1" w:uiPriority="59" w:unhideWhenUsed="1"/>
+    <w:lsdException w:name="Table Theme" w:semiHidden="1" w:unhideWhenUsed="1"/>
+    <w:lsdException w:name="Placeholder Text" w:semiHidden="1"/>
+    <w:lsdException w:name="No Spacing" w:uiPriority="1" w:qFormat="1"/>
+    <w:lsdException w:name="Light Shading" w:uiPriority="60"/>
+    <w:lsdException w:name="Light List" w:uiPriority="61"/>
+    <w:lsdException w:name="Light Grid" w:uiPriority="62"/>
+    <w:lsdException w:name="Medium Shading 1" w:uiPriority="63"/>
+    <w:lsdException w:name="Medium Shading 2" w:uiPriority="64"/>
+    <w:lsdException w:name="Medium List 1" w:uiPriority="65"/>
+    <w:lsdException w:name="Medium List 2" w:uiPriority="66"/>
+    <w:lsdException w:name="Medium Grid 1" w:uiPriority="67"/>
+    <w:lsdException w:name="Medium Grid 2" w:uiPriority="68"/>
+    <w:lsdException w:name="Medium Grid 3" w:uiPriority="69"/>
+    <w:lsdException w:name="Dark List" w:uiPriority="70"/>
+    <w:lsdException w:name="Colorful Shading" w:uiPriority="71"/>
+    <w:lsdException w:name="Colorful List" w:uiPriority="72"/>
+    <w:lsdException w:name="Colorful Grid" w:uiPriority="73"/>
+    <w:lsdException w:name="Light Shading Accent 1" w:uiPriority="60"/>
+    <w:lsdException w:name="Light List Accent 1" w:uiPriority="61"/>
+    <w:lsdException w:name="Light Grid Accent 1" w:uiPriority="62"/>
+    <w:lsdException w:name="Medium Shading 1 Accent 1" w:uiPriority="63"/>
+    <w:lsdException w:name="Medium Shading 2 Accent 1" w:uiPriority="64"/>
+    <w:lsdException w:name="Medium List 1 Accent 1" w:uiPriority="65"/>
+    <w:lsdException w:name="Revision" w:semiHidden="1"/>
+    <w:lsdException w:name="List Paragraph" w:uiPriority="34" w:qFormat="1"/>
+    <w:lsdException w:name="Quote" w:uiPriority="29" w:qFormat="1"/>
+    <w:lsdException w:name="Intense Quote" w:uiPriority="30" w:qFormat="1"/>
+    <w:lsdException w:name="Medium List 2 Accent 1" w:uiPriority="66"/>
+    <w:lsdException w:name="Medium Grid 1 Accent 1" w:uiPriority="67"/>
+    <w:lsdException w:name="Medium Grid 2 Accent 1" w:uiPriority="68"/>
+    <w:lsdException w:name="Medium Grid 3 Accent 1" w:uiPriority="69"/>
+    <w:lsdException w:name="Dark List Accent 1" w:uiPriority="70"/>
+    <w:lsdException w:name="Colorful Shading Accent 1" w:uiPriority="71"/>
+    <w:lsdException w:name="Colorful List Accent 1" w:uiPriority="72"/>
+    <w:lsdException w:name="Colorful Grid Accent 1" w:uiPriority="73"/>
+    <w:lsdException w:name="Light Shading Accent 2" w:uiPriority="60"/>
+    <w:lsdException w:name="Light List Accent 2" w:uiPriority="61"/>
+    <w:lsdException w:name="Light Grid Accent 2" w:uiPriority="62"/>
+    <w:lsdException w:name="Medium Shading 1 Accent 2" w:uiPriority="63"/>
+    <w:lsdException w:name="Medium Shading 2 Accent 2" w:uiPriority="64"/>
+    <w:lsdException w:name="Medium List 1 Accent 2" w:uiPriority="65"/>
+    <w:lsdException w:name="Medium List 2 Accent 2" w:uiPriority="66"/>
+    <w:lsdException w:name="Medium Grid 1 Accent 2" w:uiPriority="67"/>
+    <w:lsdException w:name="Medium Grid 2 Accent 2" w:uiPriority="68"/>
+    <w:lsdException w:name="Medium Grid 3 Accent 2" w:uiPriority="69"/>
+    <w:lsdException w:name="Dark List Accent 2" w:uiPriority="70"/>
+    <w:lsdException w:name="Colorful Shading Accent 2" w:uiPriority="71"/>
+    <w:lsdException w:name="Colorful List Accent 2" w:uiPriority="72"/>
+    <w:lsdException w:name="Colorful Grid Accent 2" w:uiPriority="73"/>
+    <w:lsdException w:name="Light Shading Accent 3" w:uiPriority="60"/>
+    <w:lsdException w:name="Light List Accent 3" w:uiPriority="61"/>
+    <w:lsdException w:name="Light Grid Accent 3" w:uiPriority="62"/>
+    <w:lsdException w:name="Medium Shading 1 Accent 3" w:uiPriority="63"/>
+    <w:lsdException w:name="Medium Shading 2 Accent 3" w:uiPriority="64"/>
+    <w:lsdException w:name="Medium List 1 Accent 3" w:uiPriority="65"/>
+    <w:lsdException w:name="Medium List 2 Accent 3" w:uiPriority="66"/>
+    <w:lsdException w:name="Medium Grid 1 Accent 3" w:uiPriority="67"/>
+    <w:lsdException w:name="Medium Grid 2 Accent 3" w:uiPriority="68"/>
+    <w:lsdException w:name="Medium Grid 3 Accent 3" w:uiPriority="69"/>
+    <w:lsdException w:name="Dark List Accent 3" w:uiPriority="70"/>
+    <w:lsdException w:name="Colorful Shading Accent 3" w:uiPriority="71"/>
+    <w:lsdException w:name="Colorful List Accent 3" w:uiPriority="72"/>
+    <w:lsdException w:name="Colorful Grid Accent 3" w:uiPriority="73"/>
+    <w:lsdException w:name="Light Shading Accent 4" w:uiPriority="60"/>
+    <w:lsdException w:name="Light List Accent 4" w:uiPriority="61"/>
+    <w:lsdException w:name="Light Grid Accent 4" w:uiPriority="62"/>
+    <w:lsdException w:name="Medium Shading 1 Accent 4" w:uiPriority="63"/>
+    <w:lsdException w:name="Medium Shading 2 Accent 4" w:uiPriority="64"/>
+    <w:lsdException w:name="Medium List 1 Accent 4" w:uiPriority="65"/>
+    <w:lsdException w:name="Medium List 2 Accent 4" w:uiPriority="66"/>
+    <w:lsdException w:name="Medium Grid 1 Accent 4" w:uiPriority="67"/>
+    <w:lsdException w:name="Medium Grid 2 Accent 4" w:uiPriority="68"/>
+    <w:lsdException w:name="Medium Grid 3 Accent 4" w:uiPriority="69"/>
+    <w:lsdException w:name="Dark List Accent 4" w:uiPriority="70"/>
+    <w:lsdException w:name="Colorful Shading Accent 4" w:uiPriority="71"/>
+    <w:lsdException w:name="Colorful List Accent 4" w:uiPriority="72"/>
+    <w:lsdException w:name="Colorful Grid Accent 4" w:uiPriority="73"/>
+    <w:lsdException w:name="Light Shading Accent 5" w:uiPriority="60"/>
+    <w:lsdException w:name="Light List Accent 5" w:uiPriority="61"/>
+    <w:lsdException w:name="Light Grid Accent 5" w:uiPriority="62"/>
+    <w:lsdException w:name="Medium Shading 1 Accent 5" w:uiPriority="63"/>
+    <w:lsdException w:name="Medium Shading 2 Accent 5" w:uiPriority="64"/>
+    <w:lsdException w:name="Medium List 1 Accent 5" w:uiPriority="65"/>
+    <w:lsdException w:name="Medium List 2 Accent 5" w:uiPriority="66"/>
+    <w:lsdException w:name="Medium Grid 1 Accent 5" w:uiPriority="67"/>
+    <w:lsdException w:name="Medium Grid 2 Accent 5" w:uiPriority="68"/>
+    <w:lsdException w:name="Medium Grid 3 Accent 5" w:uiPriority="69"/>
+    <w:lsdException w:name="Dark List Accent 5" w:uiPriority="70"/>
+    <w:lsdException w:name="Colorful Shading Accent 5" w:uiPriority="71"/>
+    <w:lsdException w:name="Colorful List Accent 5" w:uiPriority="72"/>
+    <w:lsdException w:name="Colorful Grid Accent 5" w:uiPriority="73"/>
+    <w:lsdException w:name="Light Shading Accent 6" w:uiPriority="60"/>
+    <w:lsdException w:name="Light List Accent 6" w:uiPriority="61"/>
+    <w:lsdException w:name="Light Grid Accent 6" w:uiPriority="62"/>
+    <w:lsdException w:name="Medium Shading 1 Accent 6" w:uiPriority="63"/>
+    <w:lsdException w:name="Medium Shading 2 Accent 6" w:uiPriority="64"/>
+    <w:lsdException w:name="Medium List 1 Accent 6" w:uiPriority="65"/>
+    <w:lsdException w:name="Medium List 2 Accent 6" w:uiPriority="66"/>
+    <w:lsdException w:name="Medium Grid 1 Accent 6" w:uiPriority="67"/>
+    <w:lsdException w:name="Medium Grid 2 Accent 6" w:uiPriority="68"/>
+    <w:lsdException w:name="Medium Grid 3 Accent 6" w:uiPriority="69"/>
+    <w:lsdException w:name="Dark List Accent 6" w:uiPriority="70"/>
+    <w:lsdException w:name="Colorful Shading Accent 6" w:uiPriority="71"/>
+    <w:lsdException w:name="Colorful List Accent 6" w:uiPriority="72"/>
+    <w:lsdException w:name="Colorful Grid Accent 6" w:uiPriority="73"/>
+    <w:lsdException w:name="Subtle Emphasis" w:uiPriority="19" w:qFormat="1"/>
+    <w:lsdException w:name="Intense Emphasis" w:uiPriority="21" w:qFormat="1"/>
+    <w:lsdException w:name="Subtle Reference" w:uiPriority="31" w:qFormat="1"/>
+    <w:lsdException w:name="Intense Reference" w:uiPriority="32" w:qFormat="1"/>
+    <w:lsdException w:name="Book Title" w:uiPriority="33" w:qFormat="1"/>
+    <w:lsdException w:name="Bibliography" w:semiHidden="1" w:uiPriority="37" w:unhideWhenUsed="1"/>
+    <w:lsdException w:name="TOC Heading" w:semiHidden="1" w:uiPriority="39" w:unhideWhenUsed="1" w:qFormat="1"/>
+    <w:lsdException w:name="Plain Table 1" w:uiPriority="41"/>
+    <w:lsdException w:name="Plain Table 2" w:uiPriority="42"/>
+    <w:lsdException w:name="Plain Table 3" w:uiPriority="43"/>
+    <w:lsdException w:name="Plain Table 4" w:uiPriority="44"/>
+    <w:lsdException w:name="Plain Table 5" w:uiPriority="45"/>
+    <w:lsdException w:name="Grid Table Light" w:uiPriority="40"/>
+    <w:lsdException w:name="Grid Table 1 Light" w:uiPriority="46"/>
+    <w:lsdException w:name="Grid Table 2" w:uiPriority="47"/>
+    <w:lsdException w:name="Grid Table 3" w:uiPriority="48"/>
+    <w:lsdException w:name="Grid Table 4" w:uiPriority="49"/>
+    <w:lsdException w:name="Grid Table 5 Dark" w:uiPriority="50"/>
+    <w:lsdException w:name="Grid Table 6 Colorful" w:uiPriority="51"/>
+    <w:lsdException w:name="Grid Table 7 Colorful" w:uiPriority="52"/>
+    <w:lsdException w:name="Grid Table 1 Light Accent 1" w:uiPriority="46"/>
+    <w:lsdException w:name="Grid Table 2 Accent 1" w:uiPriority="47"/>
+    <w:lsdException w:name="Grid Table 3 Accent 1" w:uiPriority="48"/>
+    <w:lsdException w:name="Grid Table 4 Accent 1" w:uiPriority="49"/>
+    <w:lsdException w:name="Grid Table 5 Dark Accent 1" w:uiPriority="50"/>
+    <w:lsdException w:name="Grid Table 6 Colorful Accent 1" w:uiPriority="51"/>
+    <w:lsdException w:name="Grid Table 7 Colorful Accent 1" w:uiPriority="52"/>
+    <w:lsdException w:name="Grid Table 1 Light Accent 2" w:uiPriority="46"/>
+    <w:lsdException w:name="Grid Table 2 Accent 2" w:uiPriority="47"/>
+    <w:lsdException w:name="Grid Table 3 Accent 2" w:uiPriority="48"/>
+    <w:lsdException w:name="Grid Table 4 Accent 2" w:uiPriority="49"/>
+    <w:lsdException w:name="Grid Table 5 Dark Accent 2" w:uiPriority="50"/>
+    <w:lsdException w:name="Grid Table 6 Colorful Accent 2" w:uiPriority="51"/>
+    <w:lsdException w:name="Grid Table 7 Colorful Accent 2" w:uiPriority="52"/>
+    <w:lsdException w:name="Grid Table 1 Light Accent 3" w:uiPriority="46"/>
+    <w:lsdException w:name="Grid Table 2 Accent 3" w:uiPriority="47"/>
+    <w:lsdException w:name="Grid Table 3 Accent 3" w:uiPriority="48"/>
+    <w:lsdException w:name="Grid Table 4 Accent 3" w:uiPriority="49"/>
+    <w:lsdException w:name="Grid Table 5 Dark Accent 3" w:uiPriority="50"/>
+    <w:lsdException w:name="Grid Table 6 Colorful Accent 3" w:uiPriority="51"/>
+    <w:lsdException w:name="Grid Table 7 Colorful Accent 3" w:uiPriority="52"/>
+    <w:lsdException w:name="Grid Table 1 Light Accent 4" w:uiPriority="46"/>
+    <w:lsdException w:name="Grid Table 2 Accent 4" w:uiPriority="47"/>
+    <w:lsdException w:name="Grid Table 3 Accent 4" w:uiPriority="48"/>
+    <w:lsdException w:name="Grid Table 4 Accent 4" w:uiPriority="49"/>
+    <w:lsdException w:name="Grid Table 5 Dark Accent 4" w:uiPriority="50"/>
+    <w:lsdException w:name="Grid Table 6 Colorful Accent 4" w:uiPriority="51"/>
+    <w:lsdException w:name="Grid Table 7 Colorful Accent 4" w:uiPriority="52"/>
+    <w:lsdException w:name="Grid Table 1 Light Accent 5" w:uiPriority="46"/>
+    <w:lsdException w:name="Grid Table 2 Accent 5" w:uiPriority="47"/>
+    <w:lsdException w:name="Grid Table 3 Accent 5" w:uiPriority="48"/>
+    <w:lsdException w:name="Grid Table 4 Accent 5" w:uiPriority="49"/>
+    <w:lsdException w:name="Grid Table 5 Dark Accent 5" w:uiPriority="50"/>
+    <w:lsdException w:name="Grid Table 6 Colorful Accent 5" w:uiPriority="51"/>
+    <w:lsdException w:name="Grid Table 7 Colorful Accent 5" w:uiPriority="52"/>
+    <w:lsdException w:name="Grid Table 1 Light Accent 6" w:uiPriority="46"/>
+    <w:lsdException w:name="Grid Table 2 Accent 6" w:uiPriority="47"/>
+    <w:lsdException w:name="Grid Table 3 Accent 6" w:uiPriority="48"/>
+    <w:lsdException w:name="Grid Table 4 Accent 6" w:uiPriority="49"/>
+    <w:lsdException w:name="Grid Table 5 Dark Accent 6" w:uiPriority="50"/>
+    <w:lsdException w:name="Grid Table 6 Colorful Accent 6" w:uiPriority="51"/>
+    <w:lsdException w:name="Grid Table 7 Colorful Accent 6" w:uiPriority="52"/>
+    <w:lsdException w:name="List Table 1 Light" w:uiPriority="46"/>
+    <w:lsdException w:name="List Table 2" w:uiPriority="47"/>
+    <w:lsdException w:name="List Table 3" w:uiPriority="48"/>
+    <w:lsdException w:name="List Table 4" w:uiPriority="49"/>
+    <w:lsdException w:name="List Table 5 Dark" w:uiPriority="50"/>
+    <w:lsdException w:name="List Table 6 Colorful" w:uiPriority="51"/>
+    <w:lsdException w:name="List Table 7 Colorful" w:uiPriority="52"/>
+    <w:lsdException w:name="List Table 1 Light Accent 1" w:uiPriority="46"/>
+    <w:lsdException w:name="List Table 2 Accent 1" w:uiPriority="47"/>
+    <w:lsdException w:name="List Table 3 Accent 1" w:uiPriority="48"/>
+    <w:lsdException w:name="List Table 4 Accent 1" w:uiPriority="49"/>
+    <w:lsdException w:name="List Table 5 Dark Accent 1" w:uiPriority="50"/>
+    <w:lsdException w:name="List Table 6 Colorful Accent 1" w:uiPriority="51"/>
+    <w:lsdException w:name="List Table 7 Colorful Accent 1" w:uiPriority="52"/>
+    <w:lsdException w:name="List Table 1 Light Accent 2" w:uiPriority="46"/>
+    <w:lsdException w:name="List Table 2 Accent 2" w:uiPriority="47"/>
+    <w:lsdException w:name="List Table 3 Accent 2" w:uiPriority="48"/>
+    <w:lsdException w:name="List Table 4 Accent 2" w:uiPriority="49"/>
+    <w:lsdException w:name="List Table 5 Dark Accent 2" w:uiPriority="50"/>
+    <w:lsdException w:name="List Table 6 Colorful Accent 2" w:uiPriority="51"/>
+    <w:lsdException w:name="List Table 7 Colorful Accent 2" w:uiPriority="52"/>
+    <w:lsdException w:name="List Table 1 Light Accent 3" w:uiPriority="46"/>
+    <w:lsdException w:name="List Table 2 Accent 3" w:uiPriority="47"/>
+    <w:lsdException w:name="List Table 3 Accent 3" w:uiPriority="48"/>
+    <w:lsdException w:name="List Table 4 Accent 3" w:uiPriority="49"/>
+    <w:lsdException w:name="List Table 5 Dark Accent 3" w:uiPriority="50"/>
+    <w:lsdException w:name="List Table 6 Colorful Accent 3" w:uiPriority="51"/>
+    <w:lsdException w:name="List Table 7 Colorful Accent 3" w:uiPriority="52"/>
+    <w:lsdException w:name="List Table 1 Light Accent 4" w:uiPriority="46"/>
+    <w:lsdException w:name="List Table 2 Accent 4" w:uiPriority="47"/>
+    <w:lsdException w:name="List Table 3 Accent 4" w:uiPriority="48"/>
+    <w:lsdException w:name="List Table 4 Accent 4" w:uiPriority="49"/>
+    <w:lsdException w:name="List Table 5 Dark Accent 4" w:uiPriority="50"/>
+    <w:lsdException w:name="List Table 6 Colorful Accent 4" w:uiPriority="51"/>
+    <w:lsdException w:name="List Table 7 Colorful Accent 4" w:uiPriority="52"/>
+    <w:lsdException w:name="List Table 1 Light Accent 5" w:uiPriority="46"/>
+    <w:lsdException w:name="List Table 2 Accent 5" w:uiPriority="47"/>
+    <w:lsdException w:name="List Table 3 Accent 5" w:uiPriority="48"/>
+    <w:lsdException w:name="List Table 4 Accent 5" w:uiPriority="49"/>
+    <w:lsdException w:name="List Table 5 Dark Accent 5" w:uiPriority="50"/>
+    <w:lsdException w:name="List Table 6 Colorful Accent 5" w:uiPriority="51"/>
+    <w:lsdException w:name="List Table 7 Colorful Accent 5" w:uiPriority="52"/>
+    <w:lsdException w:name="List Table 1 Light Accent 6" w:uiPriority="46"/>
+    <w:lsdException w:name="List Table 2 Accent 6" w:uiPriority="47"/>
+    <w:lsdException w:name="List Table 3 Accent 6" w:uiPriority="48"/>
+    <w:lsdException w:name="List Table 4 Accent 6" w:uiPriority="49"/>
+    <w:lsdException w:name="List Table 5 Dark Accent 6" w:uiPriority="50"/>
+    <w:lsdException w:name="List Table 6 Colorful Accent 6" w:uiPriority="51"/>
+    <w:lsdException w:name="List Table 7 Colorful Accent 6" w:uiPriority="52"/>
+    <w:lsdException w:name="Mention" w:semiHidden="1" w:unhideWhenUsed="1"/>
+    <w:lsdException w:name="Smart Hyperlink" w:semiHidden="1" w:unhideWhenUsed="1"/>
+    <w:lsdException w:name="Hashtag" w:semiHidden="1" w:unhideWhenUsed="1"/>
+    <w:lsdException w:name="Unresolved Mention" w:semiHidden="1" w:unhideWhenUsed="1"/>
   </w:latentStyles>
   <w:style w:type="paragraph" w:default="1" w:styleId="Normal">
     <w:name w:val="Normal"/>
@@ -5076,7 +4118,7 @@
 </file>
 
 <file path=customXml/itemProps1.xml><?xml version="1.0" encoding="utf-8"?>
-<ds:datastoreItem xmlns:ds="http://schemas.openxmlformats.org/officeDocument/2006/customXml" ds:itemID="{1C6E37EA-EC90-4AA2-BC70-1C1B287B2CDE}">
+<ds:datastoreItem xmlns:ds="http://schemas.openxmlformats.org/officeDocument/2006/customXml" ds:itemID="{00194CCA-7058-4A24-8DAE-74A15820EB8A}">
   <ds:schemaRefs>
     <ds:schemaRef ds:uri="http://schemas.openxmlformats.org/officeDocument/2006/bibliography"/>
   </ds:schemaRefs>

</xml_diff>